<commit_message>
Added steps for 'exactly-once' implementation
</commit_message>
<xml_diff>
--- a/Kafka/docs/Kafka_Setup.docx
+++ b/Kafka/docs/Kafka_Setup.docx
@@ -6364,6 +6364,1924 @@
           <w:bCs w:val="0"/>
           <w:i w:val="0"/>
           <w:iCs w:val="0"/>
+          <w:sz w:val="22"/>
+          <w:szCs w:val="22"/>
+        </w:rPr>
+      </w:pPr>
+      <w:r>
+        <w:br/>
+      </w:r>
+    </w:p>
+    <w:p>
+      <w:pPr>
+        <w:pStyle w:val="Normal"/>
+        <w:rPr>
+          <w:b w:val="0"/>
+          <w:bCs w:val="0"/>
+          <w:i w:val="0"/>
+          <w:iCs w:val="0"/>
+          <w:noProof w:val="0"/>
+          <w:sz w:val="22"/>
+          <w:szCs w:val="22"/>
+          <w:lang w:val="en-US"/>
+        </w:rPr>
+      </w:pPr>
+    </w:p>
+    <w:p>
+      <w:pPr>
+        <w:pStyle w:val="Normal"/>
+        <w:bidi w:val="0"/>
+        <w:spacing w:before="0" w:beforeAutospacing="off" w:after="160" w:afterAutospacing="off" w:line="259" w:lineRule="auto"/>
+        <w:ind w:left="0" w:right="0"/>
+        <w:jc w:val="left"/>
+        <w:rPr>
+          <w:rFonts w:ascii="Calibri Light" w:hAnsi="Calibri Light" w:eastAsia="" w:cs="" w:asciiTheme="majorAscii" w:hAnsiTheme="majorAscii" w:eastAsiaTheme="majorEastAsia" w:cstheme="majorBidi"/>
+          <w:noProof w:val="0"/>
+          <w:color w:val="2F5496" w:themeColor="accent1" w:themeTint="FF" w:themeShade="BF"/>
+          <w:sz w:val="32"/>
+          <w:szCs w:val="32"/>
+          <w:lang w:val="en-US"/>
+        </w:rPr>
+      </w:pPr>
+      <w:r>
+        <w:rPr>
+          <w:rFonts w:ascii="Calibri Light" w:hAnsi="Calibri Light" w:eastAsia="" w:cs="" w:asciiTheme="majorAscii" w:hAnsiTheme="majorAscii" w:eastAsiaTheme="majorEastAsia" w:cstheme="majorBidi"/>
+          <w:noProof w:val="0"/>
+          <w:color w:val="2F5496" w:themeColor="accent1" w:themeTint="FF" w:themeShade="BF"/>
+          <w:sz w:val="32"/>
+          <w:szCs w:val="32"/>
+          <w:lang w:val="en-US"/>
+        </w:rPr>
+        <w:t>‘Exactly-Once’ implementation</w:t>
+      </w:r>
+    </w:p>
+    <w:p>
+      <w:pPr>
+        <w:pStyle w:val="Normal"/>
+        <w:ind w:left="0"/>
+        <w:rPr>
+          <w:b w:val="0"/>
+          <w:bCs w:val="0"/>
+          <w:i w:val="0"/>
+          <w:iCs w:val="0"/>
+          <w:noProof w:val="0"/>
+          <w:sz w:val="22"/>
+          <w:szCs w:val="22"/>
+          <w:lang w:val="en-US"/>
+        </w:rPr>
+      </w:pPr>
+      <w:r>
+        <w:rPr>
+          <w:b w:val="0"/>
+          <w:bCs w:val="0"/>
+          <w:i w:val="0"/>
+          <w:iCs w:val="0"/>
+          <w:noProof w:val="0"/>
+          <w:sz w:val="22"/>
+          <w:szCs w:val="22"/>
+          <w:lang w:val="en-US"/>
+        </w:rPr>
+        <w:t>I</w:t>
+      </w:r>
+      <w:r>
+        <w:rPr>
+          <w:b w:val="0"/>
+          <w:bCs w:val="0"/>
+          <w:i w:val="0"/>
+          <w:iCs w:val="0"/>
+          <w:noProof w:val="0"/>
+          <w:sz w:val="22"/>
+          <w:szCs w:val="22"/>
+          <w:lang w:val="en-US"/>
+        </w:rPr>
+        <w:t>n case of producer or broker failures where the message might get duplicated due to retries at the producer end. To avoid such duplication, w</w:t>
+      </w:r>
+      <w:r>
+        <w:rPr>
+          <w:b w:val="0"/>
+          <w:bCs w:val="0"/>
+          <w:i w:val="0"/>
+          <w:iCs w:val="0"/>
+          <w:noProof w:val="0"/>
+          <w:sz w:val="22"/>
+          <w:szCs w:val="22"/>
+          <w:lang w:val="en-US"/>
+        </w:rPr>
+        <w:t xml:space="preserve">e can implement a transactional producer which will ensure that a </w:t>
+      </w:r>
+      <w:r>
+        <w:rPr>
+          <w:b w:val="0"/>
+          <w:bCs w:val="0"/>
+          <w:i w:val="0"/>
+          <w:iCs w:val="0"/>
+          <w:noProof w:val="0"/>
+          <w:sz w:val="22"/>
+          <w:szCs w:val="22"/>
+          <w:lang w:val="en-US"/>
+        </w:rPr>
+        <w:t>message</w:t>
+      </w:r>
+      <w:r>
+        <w:rPr>
+          <w:b w:val="0"/>
+          <w:bCs w:val="0"/>
+          <w:i w:val="0"/>
+          <w:iCs w:val="0"/>
+          <w:noProof w:val="0"/>
+          <w:sz w:val="22"/>
+          <w:szCs w:val="22"/>
+          <w:lang w:val="en-US"/>
+        </w:rPr>
+        <w:t xml:space="preserve"> is published exactly once</w:t>
+      </w:r>
+      <w:r>
+        <w:rPr>
+          <w:b w:val="0"/>
+          <w:bCs w:val="0"/>
+          <w:i w:val="0"/>
+          <w:iCs w:val="0"/>
+          <w:noProof w:val="0"/>
+          <w:sz w:val="22"/>
+          <w:szCs w:val="22"/>
+          <w:lang w:val="en-US"/>
+        </w:rPr>
+        <w:t xml:space="preserve"> </w:t>
+      </w:r>
+      <w:r>
+        <w:rPr>
+          <w:b w:val="0"/>
+          <w:bCs w:val="0"/>
+          <w:i w:val="0"/>
+          <w:iCs w:val="0"/>
+          <w:noProof w:val="0"/>
+          <w:sz w:val="22"/>
+          <w:szCs w:val="22"/>
+          <w:lang w:val="en-US"/>
+        </w:rPr>
+        <w:t>t</w:t>
+      </w:r>
+      <w:r>
+        <w:rPr>
+          <w:b w:val="0"/>
+          <w:bCs w:val="0"/>
+          <w:i w:val="0"/>
+          <w:iCs w:val="0"/>
+          <w:noProof w:val="0"/>
+          <w:sz w:val="22"/>
+          <w:szCs w:val="22"/>
+          <w:lang w:val="en-US"/>
+        </w:rPr>
+        <w:t>o a topic</w:t>
+      </w:r>
+      <w:r>
+        <w:rPr>
+          <w:b w:val="0"/>
+          <w:bCs w:val="0"/>
+          <w:i w:val="0"/>
+          <w:iCs w:val="0"/>
+          <w:noProof w:val="0"/>
+          <w:sz w:val="22"/>
+          <w:szCs w:val="22"/>
+          <w:lang w:val="en-US"/>
+        </w:rPr>
+        <w:t xml:space="preserve"> and thus achieve idempotency.</w:t>
+      </w:r>
+      <w:r>
+        <w:br/>
+      </w:r>
+    </w:p>
+    <w:p>
+      <w:pPr>
+        <w:pStyle w:val="ListParagraph"/>
+        <w:numPr>
+          <w:ilvl w:val="0"/>
+          <w:numId w:val="5"/>
+        </w:numPr>
+        <w:rPr>
+          <w:rFonts w:ascii="Calibri" w:hAnsi="Calibri" w:eastAsia="Calibri" w:cs="Calibri" w:asciiTheme="minorAscii" w:hAnsiTheme="minorAscii" w:eastAsiaTheme="minorAscii" w:cstheme="minorAscii"/>
+          <w:b w:val="0"/>
+          <w:bCs w:val="0"/>
+          <w:i w:val="0"/>
+          <w:iCs w:val="0"/>
+          <w:noProof w:val="0"/>
+          <w:sz w:val="22"/>
+          <w:szCs w:val="22"/>
+          <w:lang w:val="en-US"/>
+        </w:rPr>
+      </w:pPr>
+      <w:r>
+        <w:rPr>
+          <w:b w:val="0"/>
+          <w:bCs w:val="0"/>
+          <w:i w:val="0"/>
+          <w:iCs w:val="0"/>
+          <w:noProof w:val="0"/>
+          <w:sz w:val="22"/>
+          <w:szCs w:val="22"/>
+          <w:lang w:val="en-US"/>
+        </w:rPr>
+        <w:t>The following config is required for the producer</w:t>
+      </w:r>
+      <w:r>
+        <w:br/>
+      </w:r>
+      <w:r>
+        <w:br/>
+      </w:r>
+      <w:r>
+        <w:rPr>
+          <w:rFonts w:ascii="Calibri" w:hAnsi="Calibri" w:eastAsia="Calibri" w:cs="Calibri"/>
+          <w:noProof w:val="0"/>
+          <w:sz w:val="22"/>
+          <w:szCs w:val="22"/>
+          <w:lang w:val="en-US"/>
+        </w:rPr>
+        <w:t xml:space="preserve">    </w:t>
+      </w:r>
+      <w:r>
+        <w:rPr>
+          <w:rFonts w:ascii="Calibri" w:hAnsi="Calibri" w:eastAsia="Calibri" w:cs="Calibri"/>
+          <w:b w:val="1"/>
+          <w:bCs w:val="1"/>
+          <w:i w:val="1"/>
+          <w:iCs w:val="1"/>
+          <w:noProof w:val="0"/>
+          <w:sz w:val="22"/>
+          <w:szCs w:val="22"/>
+          <w:lang w:val="en-US"/>
+        </w:rPr>
+        <w:t xml:space="preserve">p </w:t>
+      </w:r>
+      <w:r>
+        <w:rPr>
+          <w:rFonts w:ascii="Calibri" w:hAnsi="Calibri" w:eastAsia="Calibri" w:cs="Calibri"/>
+          <w:b w:val="1"/>
+          <w:bCs w:val="1"/>
+          <w:i w:val="1"/>
+          <w:iCs w:val="1"/>
+          <w:noProof w:val="0"/>
+          <w:sz w:val="22"/>
+          <w:szCs w:val="22"/>
+          <w:lang w:val="en-US"/>
+        </w:rPr>
+        <w:t xml:space="preserve">= </w:t>
+      </w:r>
+      <w:r>
+        <w:rPr>
+          <w:rFonts w:ascii="Calibri" w:hAnsi="Calibri" w:eastAsia="Calibri" w:cs="Calibri"/>
+          <w:b w:val="1"/>
+          <w:bCs w:val="1"/>
+          <w:i w:val="1"/>
+          <w:iCs w:val="1"/>
+          <w:noProof w:val="0"/>
+          <w:sz w:val="22"/>
+          <w:szCs w:val="22"/>
+          <w:lang w:val="en-US"/>
+        </w:rPr>
+        <w:t xml:space="preserve">Producer( </w:t>
+      </w:r>
+      <w:r>
+        <w:rPr>
+          <w:rFonts w:ascii="Calibri" w:hAnsi="Calibri" w:eastAsia="Calibri" w:cs="Calibri"/>
+          <w:b w:val="1"/>
+          <w:bCs w:val="1"/>
+          <w:i w:val="1"/>
+          <w:iCs w:val="1"/>
+          <w:noProof w:val="0"/>
+          <w:sz w:val="22"/>
+          <w:szCs w:val="22"/>
+          <w:lang w:val="en-US"/>
+        </w:rPr>
+        <w:t>{</w:t>
+      </w:r>
+      <w:r>
+        <w:br/>
+      </w:r>
+      <w:r>
+        <w:rPr>
+          <w:rFonts w:ascii="Calibri" w:hAnsi="Calibri" w:eastAsia="Calibri" w:cs="Calibri"/>
+          <w:b w:val="1"/>
+          <w:bCs w:val="1"/>
+          <w:i w:val="1"/>
+          <w:iCs w:val="1"/>
+          <w:noProof w:val="0"/>
+          <w:sz w:val="22"/>
+          <w:szCs w:val="22"/>
+          <w:lang w:val="en-US"/>
+        </w:rPr>
+        <w:t xml:space="preserve">    </w:t>
+      </w:r>
+      <w:r>
+        <w:rPr>
+          <w:rFonts w:ascii="Calibri" w:hAnsi="Calibri" w:eastAsia="Calibri" w:cs="Calibri"/>
+          <w:b w:val="1"/>
+          <w:bCs w:val="1"/>
+          <w:i w:val="1"/>
+          <w:iCs w:val="1"/>
+          <w:noProof w:val="0"/>
+          <w:sz w:val="22"/>
+          <w:szCs w:val="22"/>
+          <w:lang w:val="en-US"/>
+        </w:rPr>
+        <w:t xml:space="preserve">    </w:t>
+      </w:r>
+      <w:r>
+        <w:rPr>
+          <w:rFonts w:ascii="Calibri" w:hAnsi="Calibri" w:eastAsia="Calibri" w:cs="Calibri"/>
+          <w:b w:val="1"/>
+          <w:bCs w:val="1"/>
+          <w:i w:val="1"/>
+          <w:iCs w:val="1"/>
+          <w:noProof w:val="0"/>
+          <w:sz w:val="22"/>
+          <w:szCs w:val="22"/>
+          <w:lang w:val="en-US"/>
+        </w:rPr>
+        <w:t>'</w:t>
+      </w:r>
+      <w:proofErr w:type="spellStart"/>
+      <w:r>
+        <w:rPr>
+          <w:rFonts w:ascii="Calibri" w:hAnsi="Calibri" w:eastAsia="Calibri" w:cs="Calibri"/>
+          <w:b w:val="1"/>
+          <w:bCs w:val="1"/>
+          <w:i w:val="1"/>
+          <w:iCs w:val="1"/>
+          <w:noProof w:val="0"/>
+          <w:sz w:val="22"/>
+          <w:szCs w:val="22"/>
+          <w:lang w:val="en-US"/>
+        </w:rPr>
+        <w:t>bootstrap.servers</w:t>
+      </w:r>
+      <w:proofErr w:type="spellEnd"/>
+      <w:r>
+        <w:rPr>
+          <w:rFonts w:ascii="Calibri" w:hAnsi="Calibri" w:eastAsia="Calibri" w:cs="Calibri"/>
+          <w:b w:val="1"/>
+          <w:bCs w:val="1"/>
+          <w:i w:val="1"/>
+          <w:iCs w:val="1"/>
+          <w:noProof w:val="0"/>
+          <w:sz w:val="22"/>
+          <w:szCs w:val="22"/>
+          <w:lang w:val="en-US"/>
+        </w:rPr>
+        <w:t>': 'localhost:9092',</w:t>
+      </w:r>
+      <w:r>
+        <w:br/>
+      </w:r>
+      <w:r>
+        <w:rPr>
+          <w:rFonts w:ascii="Calibri" w:hAnsi="Calibri" w:eastAsia="Calibri" w:cs="Calibri"/>
+          <w:b w:val="1"/>
+          <w:bCs w:val="1"/>
+          <w:i w:val="1"/>
+          <w:iCs w:val="1"/>
+          <w:noProof w:val="0"/>
+          <w:sz w:val="22"/>
+          <w:szCs w:val="22"/>
+          <w:lang w:val="en-US"/>
+        </w:rPr>
+        <w:t xml:space="preserve">   </w:t>
+      </w:r>
+      <w:r>
+        <w:rPr>
+          <w:rFonts w:ascii="Calibri" w:hAnsi="Calibri" w:eastAsia="Calibri" w:cs="Calibri"/>
+          <w:b w:val="1"/>
+          <w:bCs w:val="1"/>
+          <w:i w:val="1"/>
+          <w:iCs w:val="1"/>
+          <w:noProof w:val="0"/>
+          <w:sz w:val="22"/>
+          <w:szCs w:val="22"/>
+          <w:lang w:val="en-US"/>
+        </w:rPr>
+        <w:t xml:space="preserve">    </w:t>
+      </w:r>
+      <w:r>
+        <w:rPr>
+          <w:rFonts w:ascii="Calibri" w:hAnsi="Calibri" w:eastAsia="Calibri" w:cs="Calibri"/>
+          <w:b w:val="1"/>
+          <w:bCs w:val="1"/>
+          <w:i w:val="1"/>
+          <w:iCs w:val="1"/>
+          <w:noProof w:val="0"/>
+          <w:sz w:val="22"/>
+          <w:szCs w:val="22"/>
+          <w:lang w:val="en-US"/>
+        </w:rPr>
+        <w:t xml:space="preserve"> '</w:t>
+      </w:r>
+      <w:proofErr w:type="spellStart"/>
+      <w:r>
+        <w:rPr>
+          <w:rFonts w:ascii="Calibri" w:hAnsi="Calibri" w:eastAsia="Calibri" w:cs="Calibri"/>
+          <w:b w:val="1"/>
+          <w:bCs w:val="1"/>
+          <w:i w:val="1"/>
+          <w:iCs w:val="1"/>
+          <w:noProof w:val="0"/>
+          <w:sz w:val="22"/>
+          <w:szCs w:val="22"/>
+          <w:lang w:val="en-US"/>
+        </w:rPr>
+        <w:t>request.required.acks</w:t>
+      </w:r>
+      <w:proofErr w:type="spellEnd"/>
+      <w:r>
+        <w:rPr>
+          <w:rFonts w:ascii="Calibri" w:hAnsi="Calibri" w:eastAsia="Calibri" w:cs="Calibri"/>
+          <w:b w:val="1"/>
+          <w:bCs w:val="1"/>
+          <w:i w:val="1"/>
+          <w:iCs w:val="1"/>
+          <w:noProof w:val="0"/>
+          <w:sz w:val="22"/>
+          <w:szCs w:val="22"/>
+          <w:lang w:val="en-US"/>
+        </w:rPr>
+        <w:t>' : 'all',</w:t>
+      </w:r>
+      <w:r>
+        <w:br/>
+      </w:r>
+      <w:r>
+        <w:rPr>
+          <w:rFonts w:ascii="Calibri" w:hAnsi="Calibri" w:eastAsia="Calibri" w:cs="Calibri"/>
+          <w:b w:val="1"/>
+          <w:bCs w:val="1"/>
+          <w:i w:val="1"/>
+          <w:iCs w:val="1"/>
+          <w:noProof w:val="0"/>
+          <w:sz w:val="22"/>
+          <w:szCs w:val="22"/>
+          <w:lang w:val="en-US"/>
+        </w:rPr>
+        <w:t xml:space="preserve">    </w:t>
+      </w:r>
+      <w:r>
+        <w:rPr>
+          <w:rFonts w:ascii="Calibri" w:hAnsi="Calibri" w:eastAsia="Calibri" w:cs="Calibri"/>
+          <w:b w:val="1"/>
+          <w:bCs w:val="1"/>
+          <w:i w:val="1"/>
+          <w:iCs w:val="1"/>
+          <w:noProof w:val="0"/>
+          <w:sz w:val="22"/>
+          <w:szCs w:val="22"/>
+          <w:lang w:val="en-US"/>
+        </w:rPr>
+        <w:t xml:space="preserve">    </w:t>
+      </w:r>
+      <w:r>
+        <w:rPr>
+          <w:rFonts w:ascii="Calibri" w:hAnsi="Calibri" w:eastAsia="Calibri" w:cs="Calibri"/>
+          <w:b w:val="1"/>
+          <w:bCs w:val="1"/>
+          <w:i w:val="1"/>
+          <w:iCs w:val="1"/>
+          <w:noProof w:val="0"/>
+          <w:sz w:val="22"/>
+          <w:szCs w:val="22"/>
+          <w:lang w:val="en-US"/>
+        </w:rPr>
+        <w:t>'transactional.id</w:t>
+      </w:r>
+      <w:proofErr w:type="gramStart"/>
+      <w:r>
+        <w:rPr>
+          <w:rFonts w:ascii="Calibri" w:hAnsi="Calibri" w:eastAsia="Calibri" w:cs="Calibri"/>
+          <w:b w:val="1"/>
+          <w:bCs w:val="1"/>
+          <w:i w:val="1"/>
+          <w:iCs w:val="1"/>
+          <w:noProof w:val="0"/>
+          <w:sz w:val="22"/>
+          <w:szCs w:val="22"/>
+          <w:lang w:val="en-US"/>
+        </w:rPr>
+        <w:t>' :</w:t>
+      </w:r>
+      <w:proofErr w:type="gramEnd"/>
+      <w:r>
+        <w:rPr>
+          <w:rFonts w:ascii="Calibri" w:hAnsi="Calibri" w:eastAsia="Calibri" w:cs="Calibri"/>
+          <w:b w:val="1"/>
+          <w:bCs w:val="1"/>
+          <w:i w:val="1"/>
+          <w:iCs w:val="1"/>
+          <w:noProof w:val="0"/>
+          <w:sz w:val="22"/>
+          <w:szCs w:val="22"/>
+          <w:lang w:val="en-US"/>
+        </w:rPr>
+        <w:t xml:space="preserve"> '</w:t>
+      </w:r>
+      <w:r>
+        <w:rPr>
+          <w:rFonts w:ascii="Calibri" w:hAnsi="Calibri" w:eastAsia="Calibri" w:cs="Calibri"/>
+          <w:b w:val="1"/>
+          <w:bCs w:val="1"/>
+          <w:i w:val="1"/>
+          <w:iCs w:val="1"/>
+          <w:noProof w:val="0"/>
+          <w:sz w:val="22"/>
+          <w:szCs w:val="22"/>
+          <w:lang w:val="en-US"/>
+        </w:rPr>
+        <w:t>&lt;unique for each producer</w:t>
+      </w:r>
+      <w:r>
+        <w:rPr>
+          <w:rFonts w:ascii="Calibri" w:hAnsi="Calibri" w:eastAsia="Calibri" w:cs="Calibri"/>
+          <w:b w:val="1"/>
+          <w:bCs w:val="1"/>
+          <w:i w:val="1"/>
+          <w:iCs w:val="1"/>
+          <w:noProof w:val="0"/>
+          <w:sz w:val="22"/>
+          <w:szCs w:val="22"/>
+          <w:lang w:val="en-US"/>
+        </w:rPr>
+        <w:t xml:space="preserve"> instance</w:t>
+      </w:r>
+      <w:r>
+        <w:rPr>
+          <w:rFonts w:ascii="Calibri" w:hAnsi="Calibri" w:eastAsia="Calibri" w:cs="Calibri"/>
+          <w:b w:val="1"/>
+          <w:bCs w:val="1"/>
+          <w:i w:val="1"/>
+          <w:iCs w:val="1"/>
+          <w:noProof w:val="0"/>
+          <w:sz w:val="22"/>
+          <w:szCs w:val="22"/>
+          <w:lang w:val="en-US"/>
+        </w:rPr>
+        <w:t>&gt;</w:t>
+      </w:r>
+      <w:r>
+        <w:rPr>
+          <w:rFonts w:ascii="Calibri" w:hAnsi="Calibri" w:eastAsia="Calibri" w:cs="Calibri"/>
+          <w:b w:val="1"/>
+          <w:bCs w:val="1"/>
+          <w:i w:val="1"/>
+          <w:iCs w:val="1"/>
+          <w:noProof w:val="0"/>
+          <w:sz w:val="22"/>
+          <w:szCs w:val="22"/>
+          <w:lang w:val="en-US"/>
+        </w:rPr>
+        <w:t>',</w:t>
+      </w:r>
+      <w:r>
+        <w:br/>
+      </w:r>
+      <w:r>
+        <w:rPr>
+          <w:rFonts w:ascii="Calibri" w:hAnsi="Calibri" w:eastAsia="Calibri" w:cs="Calibri"/>
+          <w:b w:val="1"/>
+          <w:bCs w:val="1"/>
+          <w:i w:val="1"/>
+          <w:iCs w:val="1"/>
+          <w:noProof w:val="0"/>
+          <w:sz w:val="22"/>
+          <w:szCs w:val="22"/>
+          <w:lang w:val="en-US"/>
+        </w:rPr>
+        <w:t xml:space="preserve">    </w:t>
+      </w:r>
+      <w:r>
+        <w:rPr>
+          <w:rFonts w:ascii="Calibri" w:hAnsi="Calibri" w:eastAsia="Calibri" w:cs="Calibri"/>
+          <w:b w:val="1"/>
+          <w:bCs w:val="1"/>
+          <w:i w:val="1"/>
+          <w:iCs w:val="1"/>
+          <w:noProof w:val="0"/>
+          <w:sz w:val="22"/>
+          <w:szCs w:val="22"/>
+          <w:lang w:val="en-US"/>
+        </w:rPr>
+        <w:t xml:space="preserve">    </w:t>
+      </w:r>
+      <w:r>
+        <w:rPr>
+          <w:rFonts w:ascii="Calibri" w:hAnsi="Calibri" w:eastAsia="Calibri" w:cs="Calibri"/>
+          <w:b w:val="1"/>
+          <w:bCs w:val="1"/>
+          <w:i w:val="1"/>
+          <w:iCs w:val="1"/>
+          <w:noProof w:val="0"/>
+          <w:sz w:val="22"/>
+          <w:szCs w:val="22"/>
+          <w:lang w:val="en-US"/>
+        </w:rPr>
+        <w:t>'</w:t>
+      </w:r>
+      <w:proofErr w:type="spellStart"/>
+      <w:r>
+        <w:rPr>
+          <w:rFonts w:ascii="Calibri" w:hAnsi="Calibri" w:eastAsia="Calibri" w:cs="Calibri"/>
+          <w:b w:val="1"/>
+          <w:bCs w:val="1"/>
+          <w:i w:val="1"/>
+          <w:iCs w:val="1"/>
+          <w:noProof w:val="0"/>
+          <w:sz w:val="22"/>
+          <w:szCs w:val="22"/>
+          <w:lang w:val="en-US"/>
+        </w:rPr>
+        <w:t>max.in.flight.requests</w:t>
+      </w:r>
+      <w:r>
+        <w:rPr>
+          <w:rFonts w:ascii="Calibri" w:hAnsi="Calibri" w:eastAsia="Calibri" w:cs="Calibri"/>
+          <w:b w:val="1"/>
+          <w:bCs w:val="1"/>
+          <w:i w:val="1"/>
+          <w:iCs w:val="1"/>
+          <w:noProof w:val="0"/>
+          <w:sz w:val="22"/>
+          <w:szCs w:val="22"/>
+          <w:lang w:val="en-US"/>
+        </w:rPr>
+        <w:t>.per.connection</w:t>
+      </w:r>
+      <w:proofErr w:type="spellEnd"/>
+      <w:r>
+        <w:rPr>
+          <w:rFonts w:ascii="Calibri" w:hAnsi="Calibri" w:eastAsia="Calibri" w:cs="Calibri"/>
+          <w:b w:val="1"/>
+          <w:bCs w:val="1"/>
+          <w:i w:val="1"/>
+          <w:iCs w:val="1"/>
+          <w:noProof w:val="0"/>
+          <w:sz w:val="22"/>
+          <w:szCs w:val="22"/>
+          <w:lang w:val="en-US"/>
+        </w:rPr>
+        <w:t xml:space="preserve">' : </w:t>
+      </w:r>
+      <w:r>
+        <w:rPr>
+          <w:rFonts w:ascii="Calibri" w:hAnsi="Calibri" w:eastAsia="Calibri" w:cs="Calibri"/>
+          <w:b w:val="1"/>
+          <w:bCs w:val="1"/>
+          <w:i w:val="1"/>
+          <w:iCs w:val="1"/>
+          <w:noProof w:val="0"/>
+          <w:sz w:val="22"/>
+          <w:szCs w:val="22"/>
+          <w:lang w:val="en-US"/>
+        </w:rPr>
+        <w:t>&lt;1-5 for achieving idempotency&gt;</w:t>
+      </w:r>
+      <w:r>
+        <w:rPr>
+          <w:rFonts w:ascii="Calibri" w:hAnsi="Calibri" w:eastAsia="Calibri" w:cs="Calibri"/>
+          <w:b w:val="1"/>
+          <w:bCs w:val="1"/>
+          <w:i w:val="1"/>
+          <w:iCs w:val="1"/>
+          <w:noProof w:val="0"/>
+          <w:sz w:val="22"/>
+          <w:szCs w:val="22"/>
+          <w:lang w:val="en-US"/>
+        </w:rPr>
+        <w:t>,</w:t>
+      </w:r>
+      <w:r>
+        <w:br/>
+      </w:r>
+      <w:r>
+        <w:rPr>
+          <w:rFonts w:ascii="Calibri" w:hAnsi="Calibri" w:eastAsia="Calibri" w:cs="Calibri"/>
+          <w:b w:val="1"/>
+          <w:bCs w:val="1"/>
+          <w:i w:val="1"/>
+          <w:iCs w:val="1"/>
+          <w:noProof w:val="0"/>
+          <w:sz w:val="22"/>
+          <w:szCs w:val="22"/>
+          <w:lang w:val="en-US"/>
+        </w:rPr>
+        <w:t xml:space="preserve">    </w:t>
+      </w:r>
+      <w:r>
+        <w:rPr>
+          <w:rFonts w:ascii="Calibri" w:hAnsi="Calibri" w:eastAsia="Calibri" w:cs="Calibri"/>
+          <w:b w:val="1"/>
+          <w:bCs w:val="1"/>
+          <w:i w:val="1"/>
+          <w:iCs w:val="1"/>
+          <w:noProof w:val="0"/>
+          <w:sz w:val="22"/>
+          <w:szCs w:val="22"/>
+          <w:lang w:val="en-US"/>
+        </w:rPr>
+        <w:t xml:space="preserve">    </w:t>
+      </w:r>
+      <w:r>
+        <w:rPr>
+          <w:rFonts w:ascii="Calibri" w:hAnsi="Calibri" w:eastAsia="Calibri" w:cs="Calibri"/>
+          <w:b w:val="1"/>
+          <w:bCs w:val="1"/>
+          <w:i w:val="1"/>
+          <w:iCs w:val="1"/>
+          <w:noProof w:val="0"/>
+          <w:sz w:val="22"/>
+          <w:szCs w:val="22"/>
+          <w:lang w:val="en-US"/>
+        </w:rPr>
+        <w:t>'</w:t>
+      </w:r>
+      <w:proofErr w:type="spellStart"/>
+      <w:r>
+        <w:rPr>
+          <w:rFonts w:ascii="Calibri" w:hAnsi="Calibri" w:eastAsia="Calibri" w:cs="Calibri"/>
+          <w:b w:val="1"/>
+          <w:bCs w:val="1"/>
+          <w:i w:val="1"/>
+          <w:iCs w:val="1"/>
+          <w:noProof w:val="0"/>
+          <w:sz w:val="22"/>
+          <w:szCs w:val="22"/>
+          <w:lang w:val="en-US"/>
+        </w:rPr>
+        <w:t>enable.idempotence</w:t>
+      </w:r>
+      <w:proofErr w:type="spellEnd"/>
+      <w:r>
+        <w:rPr>
+          <w:rFonts w:ascii="Calibri" w:hAnsi="Calibri" w:eastAsia="Calibri" w:cs="Calibri"/>
+          <w:b w:val="1"/>
+          <w:bCs w:val="1"/>
+          <w:i w:val="1"/>
+          <w:iCs w:val="1"/>
+          <w:noProof w:val="0"/>
+          <w:sz w:val="22"/>
+          <w:szCs w:val="22"/>
+          <w:lang w:val="en-US"/>
+        </w:rPr>
+        <w:t>' :</w:t>
+      </w:r>
+      <w:r>
+        <w:rPr>
+          <w:rFonts w:ascii="Calibri" w:hAnsi="Calibri" w:eastAsia="Calibri" w:cs="Calibri"/>
+          <w:b w:val="1"/>
+          <w:bCs w:val="1"/>
+          <w:i w:val="1"/>
+          <w:iCs w:val="1"/>
+          <w:noProof w:val="0"/>
+          <w:sz w:val="22"/>
+          <w:szCs w:val="22"/>
+          <w:lang w:val="en-US"/>
+        </w:rPr>
+        <w:t xml:space="preserve"> True</w:t>
+      </w:r>
+      <w:r>
+        <w:br/>
+      </w:r>
+      <w:r>
+        <w:rPr>
+          <w:rFonts w:ascii="Calibri" w:hAnsi="Calibri" w:eastAsia="Calibri" w:cs="Calibri"/>
+          <w:b w:val="1"/>
+          <w:bCs w:val="1"/>
+          <w:i w:val="1"/>
+          <w:iCs w:val="1"/>
+          <w:noProof w:val="0"/>
+          <w:sz w:val="22"/>
+          <w:szCs w:val="22"/>
+          <w:lang w:val="en-US"/>
+        </w:rPr>
+        <w:t xml:space="preserve">    </w:t>
+      </w:r>
+      <w:r>
+        <w:rPr>
+          <w:rFonts w:ascii="Calibri" w:hAnsi="Calibri" w:eastAsia="Calibri" w:cs="Calibri"/>
+          <w:b w:val="1"/>
+          <w:bCs w:val="1"/>
+          <w:i w:val="1"/>
+          <w:iCs w:val="1"/>
+          <w:noProof w:val="0"/>
+          <w:sz w:val="22"/>
+          <w:szCs w:val="22"/>
+          <w:lang w:val="en-US"/>
+        </w:rPr>
+        <w:t>}</w:t>
+      </w:r>
+      <w:r>
+        <w:rPr>
+          <w:rFonts w:ascii="Calibri" w:hAnsi="Calibri" w:eastAsia="Calibri" w:cs="Calibri"/>
+          <w:b w:val="1"/>
+          <w:bCs w:val="1"/>
+          <w:i w:val="1"/>
+          <w:iCs w:val="1"/>
+          <w:noProof w:val="0"/>
+          <w:sz w:val="22"/>
+          <w:szCs w:val="22"/>
+          <w:lang w:val="en-US"/>
+        </w:rPr>
+        <w:t xml:space="preserve"> )</w:t>
+      </w:r>
+      <w:r>
+        <w:br/>
+      </w:r>
+    </w:p>
+    <w:p>
+      <w:pPr>
+        <w:pStyle w:val="ListParagraph"/>
+        <w:numPr>
+          <w:ilvl w:val="0"/>
+          <w:numId w:val="5"/>
+        </w:numPr>
+        <w:rPr>
+          <w:b w:val="0"/>
+          <w:bCs w:val="0"/>
+          <w:i w:val="0"/>
+          <w:iCs w:val="0"/>
+          <w:noProof w:val="0"/>
+          <w:sz w:val="22"/>
+          <w:szCs w:val="22"/>
+          <w:lang w:val="en-US"/>
+        </w:rPr>
+      </w:pPr>
+      <w:r>
+        <w:rPr>
+          <w:rFonts w:ascii="Calibri" w:hAnsi="Calibri" w:eastAsia="Calibri" w:cs="Calibri"/>
+          <w:noProof w:val="0"/>
+          <w:sz w:val="22"/>
+          <w:szCs w:val="22"/>
+          <w:lang w:val="en-US"/>
+        </w:rPr>
+        <w:t>When publishing messages from the producer, use the following transaction APIs</w:t>
+      </w:r>
+      <w:r>
+        <w:br/>
+      </w:r>
+      <w:r>
+        <w:br/>
+      </w:r>
+      <w:r>
+        <w:rPr>
+          <w:rFonts w:ascii="Calibri" w:hAnsi="Calibri" w:eastAsia="Calibri" w:cs="Calibri"/>
+          <w:noProof w:val="0"/>
+          <w:sz w:val="22"/>
+          <w:szCs w:val="22"/>
+          <w:lang w:val="en-US"/>
+        </w:rPr>
+        <w:t xml:space="preserve">    </w:t>
+      </w:r>
+      <w:proofErr w:type="spellStart"/>
+      <w:r>
+        <w:rPr>
+          <w:rFonts w:ascii="Calibri" w:hAnsi="Calibri" w:eastAsia="Calibri" w:cs="Calibri"/>
+          <w:b w:val="1"/>
+          <w:bCs w:val="1"/>
+          <w:i w:val="1"/>
+          <w:iCs w:val="1"/>
+          <w:noProof w:val="0"/>
+          <w:sz w:val="22"/>
+          <w:szCs w:val="22"/>
+          <w:lang w:val="en-US"/>
+        </w:rPr>
+        <w:t>p.</w:t>
+      </w:r>
+      <w:r>
+        <w:rPr>
+          <w:rFonts w:ascii="Calibri" w:hAnsi="Calibri" w:eastAsia="Calibri" w:cs="Calibri"/>
+          <w:b w:val="1"/>
+          <w:bCs w:val="1"/>
+          <w:i w:val="1"/>
+          <w:iCs w:val="1"/>
+          <w:noProof w:val="0"/>
+          <w:sz w:val="22"/>
+          <w:szCs w:val="22"/>
+          <w:lang w:val="en-US"/>
+        </w:rPr>
+        <w:t>init_transactions</w:t>
+      </w:r>
+      <w:proofErr w:type="spellEnd"/>
+      <w:r>
+        <w:rPr>
+          <w:rFonts w:ascii="Calibri" w:hAnsi="Calibri" w:eastAsia="Calibri" w:cs="Calibri"/>
+          <w:b w:val="1"/>
+          <w:bCs w:val="1"/>
+          <w:i w:val="1"/>
+          <w:iCs w:val="1"/>
+          <w:noProof w:val="0"/>
+          <w:sz w:val="22"/>
+          <w:szCs w:val="22"/>
+          <w:lang w:val="en-US"/>
+        </w:rPr>
+        <w:t>()</w:t>
+      </w:r>
+      <w:r>
+        <w:rPr>
+          <w:rFonts w:ascii="Calibri" w:hAnsi="Calibri" w:eastAsia="Calibri" w:cs="Calibri"/>
+          <w:noProof w:val="0"/>
+          <w:sz w:val="22"/>
+          <w:szCs w:val="22"/>
+          <w:lang w:val="en-US"/>
+        </w:rPr>
+        <w:t xml:space="preserve">     #</w:t>
+      </w:r>
+      <w:r>
+        <w:rPr>
+          <w:rFonts w:ascii="Calibri" w:hAnsi="Calibri" w:eastAsia="Calibri" w:cs="Calibri"/>
+          <w:noProof w:val="0"/>
+          <w:sz w:val="22"/>
+          <w:szCs w:val="22"/>
+          <w:lang w:val="en-US"/>
+        </w:rPr>
+        <w:t xml:space="preserve"> </w:t>
+      </w:r>
+      <w:r>
+        <w:rPr>
+          <w:rFonts w:ascii="Calibri" w:hAnsi="Calibri" w:eastAsia="Calibri" w:cs="Calibri"/>
+          <w:noProof w:val="0"/>
+          <w:sz w:val="22"/>
+          <w:szCs w:val="22"/>
+          <w:lang w:val="en-US"/>
+        </w:rPr>
+        <w:t>this needs to be called once before any other transactional API</w:t>
+      </w:r>
+      <w:r>
+        <w:br/>
+      </w:r>
+      <w:r>
+        <w:rPr>
+          <w:rFonts w:ascii="Calibri" w:hAnsi="Calibri" w:eastAsia="Calibri" w:cs="Calibri"/>
+          <w:noProof w:val="0"/>
+          <w:sz w:val="22"/>
+          <w:szCs w:val="22"/>
+          <w:lang w:val="en-US"/>
+        </w:rPr>
+        <w:t xml:space="preserve">    .</w:t>
+      </w:r>
+      <w:r>
+        <w:br/>
+      </w:r>
+      <w:r>
+        <w:rPr>
+          <w:rFonts w:ascii="Calibri" w:hAnsi="Calibri" w:eastAsia="Calibri" w:cs="Calibri"/>
+          <w:noProof w:val="0"/>
+          <w:sz w:val="22"/>
+          <w:szCs w:val="22"/>
+          <w:lang w:val="en-US"/>
+        </w:rPr>
+        <w:t xml:space="preserve">    .</w:t>
+      </w:r>
+      <w:r>
+        <w:br/>
+      </w:r>
+      <w:r>
+        <w:rPr>
+          <w:rFonts w:ascii="Calibri" w:hAnsi="Calibri" w:eastAsia="Calibri" w:cs="Calibri"/>
+          <w:noProof w:val="0"/>
+          <w:sz w:val="22"/>
+          <w:szCs w:val="22"/>
+          <w:lang w:val="en-US"/>
+        </w:rPr>
+        <w:t xml:space="preserve">    </w:t>
+      </w:r>
+      <w:proofErr w:type="spellStart"/>
+      <w:r>
+        <w:rPr>
+          <w:rFonts w:ascii="Calibri" w:hAnsi="Calibri" w:eastAsia="Calibri" w:cs="Calibri"/>
+          <w:b w:val="1"/>
+          <w:bCs w:val="1"/>
+          <w:i w:val="1"/>
+          <w:iCs w:val="1"/>
+          <w:noProof w:val="0"/>
+          <w:sz w:val="22"/>
+          <w:szCs w:val="22"/>
+          <w:lang w:val="en-US"/>
+        </w:rPr>
+        <w:t>p.begin_transaction</w:t>
+      </w:r>
+      <w:proofErr w:type="spellEnd"/>
+      <w:r>
+        <w:rPr>
+          <w:rFonts w:ascii="Calibri" w:hAnsi="Calibri" w:eastAsia="Calibri" w:cs="Calibri"/>
+          <w:b w:val="1"/>
+          <w:bCs w:val="1"/>
+          <w:i w:val="1"/>
+          <w:iCs w:val="1"/>
+          <w:noProof w:val="0"/>
+          <w:sz w:val="22"/>
+          <w:szCs w:val="22"/>
+          <w:lang w:val="en-US"/>
+        </w:rPr>
+        <w:t>()</w:t>
+      </w:r>
+      <w:r>
+        <w:br/>
+      </w:r>
+      <w:r>
+        <w:rPr>
+          <w:rFonts w:ascii="Calibri" w:hAnsi="Calibri" w:eastAsia="Calibri" w:cs="Calibri"/>
+          <w:noProof w:val="0"/>
+          <w:sz w:val="22"/>
+          <w:szCs w:val="22"/>
+          <w:lang w:val="en-US"/>
+        </w:rPr>
+        <w:t xml:space="preserve">    </w:t>
+      </w:r>
+      <w:proofErr w:type="spellStart"/>
+      <w:r>
+        <w:rPr>
+          <w:rFonts w:ascii="Calibri" w:hAnsi="Calibri" w:eastAsia="Calibri" w:cs="Calibri"/>
+          <w:b w:val="1"/>
+          <w:bCs w:val="1"/>
+          <w:i w:val="1"/>
+          <w:iCs w:val="1"/>
+          <w:noProof w:val="0"/>
+          <w:sz w:val="22"/>
+          <w:szCs w:val="22"/>
+          <w:lang w:val="en-US"/>
+        </w:rPr>
+        <w:t>p.produce</w:t>
+      </w:r>
+      <w:proofErr w:type="spellEnd"/>
+      <w:r>
+        <w:rPr>
+          <w:rFonts w:ascii="Calibri" w:hAnsi="Calibri" w:eastAsia="Calibri" w:cs="Calibri"/>
+          <w:b w:val="1"/>
+          <w:bCs w:val="1"/>
+          <w:i w:val="1"/>
+          <w:iCs w:val="1"/>
+          <w:noProof w:val="0"/>
+          <w:sz w:val="22"/>
+          <w:szCs w:val="22"/>
+          <w:lang w:val="en-US"/>
+        </w:rPr>
+        <w:t>(&lt;topic&gt;, &lt;message&gt;</w:t>
+      </w:r>
+      <w:r>
+        <w:rPr>
+          <w:rFonts w:ascii="Calibri" w:hAnsi="Calibri" w:eastAsia="Calibri" w:cs="Calibri"/>
+          <w:b w:val="1"/>
+          <w:bCs w:val="1"/>
+          <w:i w:val="1"/>
+          <w:iCs w:val="1"/>
+          <w:noProof w:val="0"/>
+          <w:sz w:val="22"/>
+          <w:szCs w:val="22"/>
+          <w:lang w:val="en-US"/>
+        </w:rPr>
+        <w:t>)</w:t>
+      </w:r>
+      <w:r>
+        <w:br/>
+      </w:r>
+      <w:r>
+        <w:rPr>
+          <w:rFonts w:ascii="Calibri" w:hAnsi="Calibri" w:eastAsia="Calibri" w:cs="Calibri"/>
+          <w:noProof w:val="0"/>
+          <w:sz w:val="22"/>
+          <w:szCs w:val="22"/>
+          <w:lang w:val="en-US"/>
+        </w:rPr>
+        <w:t xml:space="preserve">    </w:t>
+      </w:r>
+      <w:proofErr w:type="spellStart"/>
+      <w:r>
+        <w:rPr>
+          <w:rFonts w:ascii="Calibri" w:hAnsi="Calibri" w:eastAsia="Calibri" w:cs="Calibri"/>
+          <w:b w:val="1"/>
+          <w:bCs w:val="1"/>
+          <w:i w:val="1"/>
+          <w:iCs w:val="1"/>
+          <w:noProof w:val="0"/>
+          <w:sz w:val="22"/>
+          <w:szCs w:val="22"/>
+          <w:lang w:val="en-US"/>
+        </w:rPr>
+        <w:t>p.commit_transaction</w:t>
+      </w:r>
+      <w:proofErr w:type="spellEnd"/>
+      <w:r>
+        <w:rPr>
+          <w:rFonts w:ascii="Calibri" w:hAnsi="Calibri" w:eastAsia="Calibri" w:cs="Calibri"/>
+          <w:b w:val="1"/>
+          <w:bCs w:val="1"/>
+          <w:i w:val="1"/>
+          <w:iCs w:val="1"/>
+          <w:noProof w:val="0"/>
+          <w:sz w:val="22"/>
+          <w:szCs w:val="22"/>
+          <w:lang w:val="en-US"/>
+        </w:rPr>
+        <w:t>()</w:t>
+      </w:r>
+      <w:r>
+        <w:br/>
+      </w:r>
+    </w:p>
+    <w:p>
+      <w:pPr>
+        <w:pStyle w:val="ListParagraph"/>
+        <w:numPr>
+          <w:ilvl w:val="0"/>
+          <w:numId w:val="5"/>
+        </w:numPr>
+        <w:rPr>
+          <w:rFonts w:ascii="Calibri" w:hAnsi="Calibri" w:eastAsia="Calibri" w:cs="Calibri" w:asciiTheme="minorAscii" w:hAnsiTheme="minorAscii" w:eastAsiaTheme="minorAscii" w:cstheme="minorAscii"/>
+          <w:b w:val="0"/>
+          <w:bCs w:val="0"/>
+          <w:i w:val="0"/>
+          <w:iCs w:val="0"/>
+          <w:noProof w:val="0"/>
+          <w:sz w:val="22"/>
+          <w:szCs w:val="22"/>
+          <w:lang w:val="en-US"/>
+        </w:rPr>
+      </w:pPr>
+      <w:r>
+        <w:rPr>
+          <w:rFonts w:ascii="Calibri" w:hAnsi="Calibri" w:eastAsia="Calibri" w:cs="Calibri"/>
+          <w:noProof w:val="0"/>
+          <w:sz w:val="22"/>
+          <w:szCs w:val="22"/>
+          <w:lang w:val="en-US"/>
+        </w:rPr>
+        <w:t>At the consumer, the following config is needed</w:t>
+      </w:r>
+      <w:r>
+        <w:br/>
+      </w:r>
+      <w:r>
+        <w:br/>
+      </w:r>
+      <w:r>
+        <w:rPr>
+          <w:rFonts w:ascii="Calibri" w:hAnsi="Calibri" w:eastAsia="Calibri" w:cs="Calibri"/>
+          <w:noProof w:val="0"/>
+          <w:sz w:val="22"/>
+          <w:szCs w:val="22"/>
+          <w:lang w:val="en-US"/>
+        </w:rPr>
+        <w:t xml:space="preserve">    </w:t>
+      </w:r>
+      <w:r>
+        <w:rPr>
+          <w:rFonts w:ascii="Calibri" w:hAnsi="Calibri" w:eastAsia="Calibri" w:cs="Calibri"/>
+          <w:b w:val="1"/>
+          <w:bCs w:val="1"/>
+          <w:i w:val="1"/>
+          <w:iCs w:val="1"/>
+          <w:noProof w:val="0"/>
+          <w:sz w:val="22"/>
+          <w:szCs w:val="22"/>
+          <w:lang w:val="en-US"/>
+        </w:rPr>
+        <w:t>c = Consumer(</w:t>
+      </w:r>
+      <w:r>
+        <w:rPr>
+          <w:rFonts w:ascii="Calibri" w:hAnsi="Calibri" w:eastAsia="Calibri" w:cs="Calibri"/>
+          <w:b w:val="1"/>
+          <w:bCs w:val="1"/>
+          <w:i w:val="1"/>
+          <w:iCs w:val="1"/>
+          <w:noProof w:val="0"/>
+          <w:sz w:val="22"/>
+          <w:szCs w:val="22"/>
+          <w:lang w:val="en-US"/>
+        </w:rPr>
+        <w:t xml:space="preserve"> </w:t>
+      </w:r>
+      <w:r>
+        <w:rPr>
+          <w:rFonts w:ascii="Calibri" w:hAnsi="Calibri" w:eastAsia="Calibri" w:cs="Calibri"/>
+          <w:b w:val="1"/>
+          <w:bCs w:val="1"/>
+          <w:i w:val="1"/>
+          <w:iCs w:val="1"/>
+          <w:noProof w:val="0"/>
+          <w:sz w:val="22"/>
+          <w:szCs w:val="22"/>
+          <w:lang w:val="en-US"/>
+        </w:rPr>
+        <w:t>{</w:t>
+      </w:r>
+      <w:r>
+        <w:br/>
+      </w:r>
+      <w:r>
+        <w:rPr>
+          <w:rFonts w:ascii="Calibri" w:hAnsi="Calibri" w:eastAsia="Calibri" w:cs="Calibri"/>
+          <w:b w:val="1"/>
+          <w:bCs w:val="1"/>
+          <w:i w:val="1"/>
+          <w:iCs w:val="1"/>
+          <w:noProof w:val="0"/>
+          <w:sz w:val="22"/>
+          <w:szCs w:val="22"/>
+          <w:lang w:val="en-US"/>
+        </w:rPr>
+        <w:t xml:space="preserve">        </w:t>
+      </w:r>
+      <w:r>
+        <w:rPr>
+          <w:b w:val="1"/>
+          <w:bCs w:val="1"/>
+          <w:i w:val="1"/>
+          <w:iCs w:val="1"/>
+          <w:noProof w:val="0"/>
+          <w:lang w:val="en-US"/>
+        </w:rPr>
+        <w:t>'</w:t>
+      </w:r>
+      <w:proofErr w:type="spellStart"/>
+      <w:r>
+        <w:rPr>
+          <w:b w:val="1"/>
+          <w:bCs w:val="1"/>
+          <w:i w:val="1"/>
+          <w:iCs w:val="1"/>
+          <w:noProof w:val="0"/>
+          <w:lang w:val="en-US"/>
+        </w:rPr>
+        <w:t>bootstrap.servers</w:t>
+      </w:r>
+      <w:proofErr w:type="spellEnd"/>
+      <w:r>
+        <w:rPr>
+          <w:b w:val="1"/>
+          <w:bCs w:val="1"/>
+          <w:i w:val="1"/>
+          <w:iCs w:val="1"/>
+          <w:noProof w:val="0"/>
+          <w:lang w:val="en-US"/>
+        </w:rPr>
+        <w:t>': 'localhost:9092',</w:t>
+      </w:r>
+      <w:r>
+        <w:br/>
+      </w:r>
+      <w:r>
+        <w:rPr>
+          <w:b w:val="1"/>
+          <w:bCs w:val="1"/>
+          <w:i w:val="1"/>
+          <w:iCs w:val="1"/>
+          <w:noProof w:val="0"/>
+          <w:lang w:val="en-US"/>
+        </w:rPr>
+        <w:t xml:space="preserve">        'group.id': '&lt;</w:t>
+      </w:r>
+      <w:proofErr w:type="spellStart"/>
+      <w:r>
+        <w:rPr>
+          <w:b w:val="1"/>
+          <w:bCs w:val="1"/>
+          <w:i w:val="1"/>
+          <w:iCs w:val="1"/>
+          <w:noProof w:val="0"/>
+          <w:lang w:val="en-US"/>
+        </w:rPr>
+        <w:t>group_name</w:t>
+      </w:r>
+      <w:proofErr w:type="spellEnd"/>
+      <w:r>
+        <w:rPr>
+          <w:b w:val="1"/>
+          <w:bCs w:val="1"/>
+          <w:i w:val="1"/>
+          <w:iCs w:val="1"/>
+          <w:noProof w:val="0"/>
+          <w:lang w:val="en-US"/>
+        </w:rPr>
+        <w:t>&gt;',</w:t>
+      </w:r>
+      <w:r>
+        <w:br/>
+      </w:r>
+      <w:r>
+        <w:rPr>
+          <w:b w:val="1"/>
+          <w:bCs w:val="1"/>
+          <w:i w:val="1"/>
+          <w:iCs w:val="1"/>
+          <w:noProof w:val="0"/>
+          <w:lang w:val="en-US"/>
+        </w:rPr>
+        <w:t xml:space="preserve">        '</w:t>
+      </w:r>
+      <w:proofErr w:type="spellStart"/>
+      <w:r>
+        <w:rPr>
+          <w:b w:val="1"/>
+          <w:bCs w:val="1"/>
+          <w:i w:val="1"/>
+          <w:iCs w:val="1"/>
+          <w:noProof w:val="0"/>
+          <w:lang w:val="en-US"/>
+        </w:rPr>
+        <w:t>isolation.level</w:t>
+      </w:r>
+      <w:proofErr w:type="spellEnd"/>
+      <w:r>
+        <w:rPr>
+          <w:b w:val="1"/>
+          <w:bCs w:val="1"/>
+          <w:i w:val="1"/>
+          <w:iCs w:val="1"/>
+          <w:noProof w:val="0"/>
+          <w:lang w:val="en-US"/>
+        </w:rPr>
+        <w:t>' : '</w:t>
+      </w:r>
+      <w:proofErr w:type="spellStart"/>
+      <w:r>
+        <w:rPr>
+          <w:b w:val="1"/>
+          <w:bCs w:val="1"/>
+          <w:i w:val="1"/>
+          <w:iCs w:val="1"/>
+          <w:noProof w:val="0"/>
+          <w:lang w:val="en-US"/>
+        </w:rPr>
+        <w:t>read_committed</w:t>
+      </w:r>
+      <w:proofErr w:type="spellEnd"/>
+      <w:r>
+        <w:rPr>
+          <w:b w:val="1"/>
+          <w:bCs w:val="1"/>
+          <w:i w:val="1"/>
+          <w:iCs w:val="1"/>
+          <w:noProof w:val="0"/>
+          <w:lang w:val="en-US"/>
+        </w:rPr>
+        <w:t>',</w:t>
+      </w:r>
+      <w:r>
+        <w:br/>
+      </w:r>
+      <w:r>
+        <w:rPr>
+          <w:b w:val="1"/>
+          <w:bCs w:val="1"/>
+          <w:i w:val="1"/>
+          <w:iCs w:val="1"/>
+          <w:noProof w:val="0"/>
+          <w:lang w:val="en-US"/>
+        </w:rPr>
+        <w:t xml:space="preserve">        '</w:t>
+      </w:r>
+      <w:proofErr w:type="spellStart"/>
+      <w:r>
+        <w:rPr>
+          <w:b w:val="1"/>
+          <w:bCs w:val="1"/>
+          <w:i w:val="1"/>
+          <w:iCs w:val="1"/>
+          <w:noProof w:val="0"/>
+          <w:lang w:val="en-US"/>
+        </w:rPr>
+        <w:t>enable.auto.commit</w:t>
+      </w:r>
+      <w:proofErr w:type="spellEnd"/>
+      <w:r>
+        <w:rPr>
+          <w:b w:val="1"/>
+          <w:bCs w:val="1"/>
+          <w:i w:val="1"/>
+          <w:iCs w:val="1"/>
+          <w:noProof w:val="0"/>
+          <w:lang w:val="en-US"/>
+        </w:rPr>
+        <w:t>' : False</w:t>
+      </w:r>
+      <w:r>
+        <w:br/>
+      </w:r>
+      <w:r>
+        <w:rPr>
+          <w:rFonts w:ascii="Calibri" w:hAnsi="Calibri" w:eastAsia="Calibri" w:cs="Calibri"/>
+          <w:b w:val="1"/>
+          <w:bCs w:val="1"/>
+          <w:i w:val="1"/>
+          <w:iCs w:val="1"/>
+          <w:noProof w:val="0"/>
+          <w:sz w:val="22"/>
+          <w:szCs w:val="22"/>
+          <w:lang w:val="en-US"/>
+        </w:rPr>
+        <w:t xml:space="preserve">    }</w:t>
+      </w:r>
+      <w:r>
+        <w:rPr>
+          <w:rFonts w:ascii="Calibri" w:hAnsi="Calibri" w:eastAsia="Calibri" w:cs="Calibri"/>
+          <w:b w:val="1"/>
+          <w:bCs w:val="1"/>
+          <w:i w:val="1"/>
+          <w:iCs w:val="1"/>
+          <w:noProof w:val="0"/>
+          <w:sz w:val="22"/>
+          <w:szCs w:val="22"/>
+          <w:lang w:val="en-US"/>
+        </w:rPr>
+        <w:t xml:space="preserve"> </w:t>
+      </w:r>
+      <w:r>
+        <w:rPr>
+          <w:rFonts w:ascii="Calibri" w:hAnsi="Calibri" w:eastAsia="Calibri" w:cs="Calibri"/>
+          <w:b w:val="1"/>
+          <w:bCs w:val="1"/>
+          <w:i w:val="1"/>
+          <w:iCs w:val="1"/>
+          <w:noProof w:val="0"/>
+          <w:sz w:val="22"/>
+          <w:szCs w:val="22"/>
+          <w:lang w:val="en-US"/>
+        </w:rPr>
+        <w:t>)</w:t>
+      </w:r>
+      <w:r>
+        <w:br/>
+      </w:r>
+      <w:r>
+        <w:br/>
+      </w:r>
+      <w:r>
+        <w:rPr>
+          <w:rFonts w:ascii="Calibri" w:hAnsi="Calibri" w:eastAsia="Calibri" w:cs="Calibri"/>
+          <w:noProof w:val="0"/>
+          <w:sz w:val="22"/>
+          <w:szCs w:val="22"/>
+          <w:lang w:val="en-US"/>
+        </w:rPr>
+        <w:t xml:space="preserve">In order to achieve idempotency at the consumer, the consumer must be configured with </w:t>
+      </w:r>
+      <w:r>
+        <w:rPr>
+          <w:rFonts w:ascii="Calibri" w:hAnsi="Calibri" w:eastAsia="Calibri" w:cs="Calibri"/>
+          <w:b w:val="1"/>
+          <w:bCs w:val="1"/>
+          <w:noProof w:val="0"/>
+          <w:sz w:val="22"/>
+          <w:szCs w:val="22"/>
+          <w:lang w:val="en-US"/>
+        </w:rPr>
+        <w:t>isolation-level</w:t>
+      </w:r>
+      <w:r>
+        <w:rPr>
+          <w:rFonts w:ascii="Calibri" w:hAnsi="Calibri" w:eastAsia="Calibri" w:cs="Calibri"/>
+          <w:noProof w:val="0"/>
+          <w:sz w:val="22"/>
+          <w:szCs w:val="22"/>
+          <w:lang w:val="en-US"/>
+        </w:rPr>
+        <w:t xml:space="preserve"> as </w:t>
+      </w:r>
+      <w:r>
+        <w:rPr>
+          <w:rFonts w:ascii="Calibri" w:hAnsi="Calibri" w:eastAsia="Calibri" w:cs="Calibri"/>
+          <w:b w:val="1"/>
+          <w:bCs w:val="1"/>
+          <w:noProof w:val="0"/>
+          <w:sz w:val="22"/>
+          <w:szCs w:val="22"/>
+          <w:lang w:val="en-US"/>
+        </w:rPr>
+        <w:t>read committed</w:t>
+      </w:r>
+      <w:r>
+        <w:rPr>
+          <w:rFonts w:ascii="Calibri" w:hAnsi="Calibri" w:eastAsia="Calibri" w:cs="Calibri"/>
+          <w:noProof w:val="0"/>
+          <w:sz w:val="22"/>
+          <w:szCs w:val="22"/>
+          <w:lang w:val="en-US"/>
+        </w:rPr>
+        <w:t xml:space="preserve"> so that it will read only those messages which ha</w:t>
+      </w:r>
+      <w:r>
+        <w:rPr>
+          <w:rFonts w:ascii="Calibri" w:hAnsi="Calibri" w:eastAsia="Calibri" w:cs="Calibri"/>
+          <w:noProof w:val="0"/>
+          <w:sz w:val="22"/>
+          <w:szCs w:val="22"/>
+          <w:lang w:val="en-US"/>
+        </w:rPr>
+        <w:t xml:space="preserve">ve been </w:t>
+      </w:r>
+      <w:r>
+        <w:rPr>
+          <w:rFonts w:ascii="Calibri" w:hAnsi="Calibri" w:eastAsia="Calibri" w:cs="Calibri"/>
+          <w:noProof w:val="0"/>
+          <w:sz w:val="22"/>
+          <w:szCs w:val="22"/>
+          <w:lang w:val="en-US"/>
+        </w:rPr>
+        <w:t xml:space="preserve">committed </w:t>
+      </w:r>
+      <w:r>
+        <w:rPr>
+          <w:rFonts w:ascii="Calibri" w:hAnsi="Calibri" w:eastAsia="Calibri" w:cs="Calibri"/>
+          <w:noProof w:val="0"/>
+          <w:sz w:val="22"/>
+          <w:szCs w:val="22"/>
+          <w:lang w:val="en-US"/>
+        </w:rPr>
+        <w:t xml:space="preserve">by the producer to the </w:t>
+      </w:r>
+      <w:r>
+        <w:rPr>
+          <w:rFonts w:ascii="Calibri" w:hAnsi="Calibri" w:eastAsia="Calibri" w:cs="Calibri"/>
+          <w:noProof w:val="0"/>
+          <w:sz w:val="22"/>
+          <w:szCs w:val="22"/>
+          <w:lang w:val="en-US"/>
+        </w:rPr>
+        <w:t>message queue.</w:t>
+      </w:r>
+      <w:r>
+        <w:br/>
+      </w:r>
+      <w:r>
+        <w:rPr>
+          <w:rFonts w:ascii="Calibri" w:hAnsi="Calibri" w:eastAsia="Calibri" w:cs="Calibri"/>
+          <w:noProof w:val="0"/>
+          <w:sz w:val="22"/>
+          <w:szCs w:val="22"/>
+          <w:lang w:val="en-US"/>
+        </w:rPr>
+        <w:t xml:space="preserve">Also, the </w:t>
+      </w:r>
+      <w:r>
+        <w:rPr>
+          <w:rFonts w:ascii="Calibri" w:hAnsi="Calibri" w:eastAsia="Calibri" w:cs="Calibri"/>
+          <w:b w:val="1"/>
+          <w:bCs w:val="1"/>
+          <w:noProof w:val="0"/>
+          <w:sz w:val="22"/>
+          <w:szCs w:val="22"/>
+          <w:lang w:val="en-US"/>
+        </w:rPr>
+        <w:t>auto-commit</w:t>
+      </w:r>
+      <w:r>
+        <w:rPr>
+          <w:rFonts w:ascii="Calibri" w:hAnsi="Calibri" w:eastAsia="Calibri" w:cs="Calibri"/>
+          <w:noProof w:val="0"/>
+          <w:sz w:val="22"/>
+          <w:szCs w:val="22"/>
+          <w:lang w:val="en-US"/>
+        </w:rPr>
+        <w:t xml:space="preserve"> </w:t>
+      </w:r>
+      <w:r>
+        <w:rPr>
+          <w:rFonts w:ascii="Calibri" w:hAnsi="Calibri" w:eastAsia="Calibri" w:cs="Calibri"/>
+          <w:noProof w:val="0"/>
+          <w:sz w:val="22"/>
+          <w:szCs w:val="22"/>
+          <w:lang w:val="en-US"/>
+        </w:rPr>
+        <w:t xml:space="preserve">should be configured as </w:t>
+      </w:r>
+      <w:r>
+        <w:rPr>
+          <w:rFonts w:ascii="Calibri" w:hAnsi="Calibri" w:eastAsia="Calibri" w:cs="Calibri"/>
+          <w:b w:val="1"/>
+          <w:bCs w:val="1"/>
+          <w:noProof w:val="0"/>
+          <w:sz w:val="22"/>
+          <w:szCs w:val="22"/>
+          <w:lang w:val="en-US"/>
+        </w:rPr>
+        <w:t>false</w:t>
+      </w:r>
+      <w:r>
+        <w:rPr>
+          <w:rFonts w:ascii="Calibri" w:hAnsi="Calibri" w:eastAsia="Calibri" w:cs="Calibri"/>
+          <w:noProof w:val="0"/>
+          <w:sz w:val="22"/>
+          <w:szCs w:val="22"/>
+          <w:lang w:val="en-US"/>
+        </w:rPr>
+        <w:t xml:space="preserve"> and the consumer should</w:t>
+      </w:r>
+      <w:r>
+        <w:rPr>
+          <w:rFonts w:ascii="Calibri" w:hAnsi="Calibri" w:eastAsia="Calibri" w:cs="Calibri"/>
+          <w:noProof w:val="0"/>
+          <w:sz w:val="22"/>
+          <w:szCs w:val="22"/>
+          <w:lang w:val="en-US"/>
+        </w:rPr>
+        <w:t xml:space="preserve"> manually </w:t>
+      </w:r>
+      <w:r>
+        <w:rPr>
+          <w:rFonts w:ascii="Calibri" w:hAnsi="Calibri" w:eastAsia="Calibri" w:cs="Calibri"/>
+          <w:noProof w:val="0"/>
+          <w:sz w:val="22"/>
+          <w:szCs w:val="22"/>
+          <w:lang w:val="en-US"/>
+        </w:rPr>
+        <w:t>commit the offset after consuming the message</w:t>
+      </w:r>
+      <w:r>
+        <w:rPr>
+          <w:rFonts w:ascii="Calibri" w:hAnsi="Calibri" w:eastAsia="Calibri" w:cs="Calibri"/>
+          <w:noProof w:val="0"/>
+          <w:sz w:val="22"/>
+          <w:szCs w:val="22"/>
+          <w:lang w:val="en-US"/>
+        </w:rPr>
+        <w:t xml:space="preserve"> using </w:t>
+      </w:r>
+      <w:r>
+        <w:rPr>
+          <w:rFonts w:ascii="Calibri" w:hAnsi="Calibri" w:eastAsia="Calibri" w:cs="Calibri"/>
+          <w:b w:val="1"/>
+          <w:bCs w:val="1"/>
+          <w:i w:val="1"/>
+          <w:iCs w:val="1"/>
+          <w:noProof w:val="0"/>
+          <w:sz w:val="22"/>
+          <w:szCs w:val="22"/>
+          <w:lang w:val="en-US"/>
+        </w:rPr>
+        <w:t>c.commit()</w:t>
+      </w:r>
+      <w:r>
+        <w:rPr>
+          <w:rFonts w:ascii="Calibri" w:hAnsi="Calibri" w:eastAsia="Calibri" w:cs="Calibri"/>
+          <w:noProof w:val="0"/>
+          <w:sz w:val="22"/>
+          <w:szCs w:val="22"/>
+          <w:lang w:val="en-US"/>
+        </w:rPr>
+        <w:t>.</w:t>
+      </w:r>
+      <w:r>
+        <w:br/>
+      </w:r>
+    </w:p>
+    <w:p>
+      <w:pPr>
+        <w:pStyle w:val="ListParagraph"/>
+        <w:numPr>
+          <w:ilvl w:val="0"/>
+          <w:numId w:val="5"/>
+        </w:numPr>
+        <w:bidi w:val="0"/>
+        <w:spacing w:before="0" w:beforeAutospacing="off" w:after="160" w:afterAutospacing="off" w:line="259" w:lineRule="auto"/>
+        <w:ind w:left="720" w:right="0" w:hanging="360"/>
+        <w:jc w:val="left"/>
+        <w:rPr>
+          <w:rFonts w:ascii="Calibri" w:hAnsi="Calibri" w:eastAsia="Calibri" w:cs="Calibri" w:asciiTheme="minorAscii" w:hAnsiTheme="minorAscii" w:eastAsiaTheme="minorAscii" w:cstheme="minorAscii"/>
+          <w:b w:val="0"/>
+          <w:bCs w:val="0"/>
+          <w:i w:val="0"/>
+          <w:iCs w:val="0"/>
+          <w:noProof w:val="0"/>
+          <w:sz w:val="22"/>
+          <w:szCs w:val="22"/>
+          <w:lang w:val="en-US"/>
+        </w:rPr>
+      </w:pPr>
+      <w:r>
+        <w:rPr>
+          <w:rFonts w:ascii="Calibri" w:hAnsi="Calibri" w:eastAsia="Calibri" w:cs="Calibri"/>
+          <w:noProof w:val="0"/>
+          <w:sz w:val="22"/>
+          <w:szCs w:val="22"/>
+          <w:lang w:val="en-US"/>
+        </w:rPr>
+        <w:t>For a scenario where the consumer is reading from topic1 and publishing the same message to topic2</w:t>
+      </w:r>
+      <w:r>
+        <w:rPr>
+          <w:rFonts w:ascii="Calibri" w:hAnsi="Calibri" w:eastAsia="Calibri" w:cs="Calibri"/>
+          <w:noProof w:val="0"/>
+          <w:sz w:val="22"/>
+          <w:szCs w:val="22"/>
+          <w:lang w:val="en-US"/>
+        </w:rPr>
+        <w:t xml:space="preserve"> ( </w:t>
+      </w:r>
+      <w:proofErr w:type="spellStart"/>
+      <w:r>
+        <w:rPr>
+          <w:rFonts w:ascii="Calibri" w:hAnsi="Calibri" w:eastAsia="Calibri" w:cs="Calibri"/>
+          <w:noProof w:val="0"/>
+          <w:sz w:val="22"/>
+          <w:szCs w:val="22"/>
+          <w:lang w:val="en-US"/>
+        </w:rPr>
+        <w:t>kafka</w:t>
+      </w:r>
+      <w:proofErr w:type="spellEnd"/>
+      <w:r>
+        <w:rPr>
+          <w:rFonts w:ascii="Calibri" w:hAnsi="Calibri" w:eastAsia="Calibri" w:cs="Calibri"/>
+          <w:noProof w:val="0"/>
+          <w:sz w:val="22"/>
+          <w:szCs w:val="22"/>
+          <w:lang w:val="en-US"/>
+        </w:rPr>
+        <w:t xml:space="preserve"> streams application )</w:t>
+      </w:r>
+      <w:r>
+        <w:rPr>
+          <w:rFonts w:ascii="Calibri" w:hAnsi="Calibri" w:eastAsia="Calibri" w:cs="Calibri"/>
+          <w:noProof w:val="0"/>
+          <w:sz w:val="22"/>
+          <w:szCs w:val="22"/>
+          <w:lang w:val="en-US"/>
+        </w:rPr>
+        <w:t xml:space="preserve">, complete idempotency can be achieved using the above configuration and then </w:t>
+      </w:r>
+      <w:r>
+        <w:rPr>
+          <w:rFonts w:ascii="Calibri" w:hAnsi="Calibri" w:eastAsia="Calibri" w:cs="Calibri"/>
+          <w:noProof w:val="0"/>
+          <w:sz w:val="22"/>
+          <w:szCs w:val="22"/>
+          <w:lang w:val="en-US"/>
+        </w:rPr>
+        <w:t>committing</w:t>
+      </w:r>
+      <w:r>
+        <w:rPr>
+          <w:rFonts w:ascii="Calibri" w:hAnsi="Calibri" w:eastAsia="Calibri" w:cs="Calibri"/>
+          <w:noProof w:val="0"/>
+          <w:sz w:val="22"/>
+          <w:szCs w:val="22"/>
+          <w:lang w:val="en-US"/>
+        </w:rPr>
+        <w:t xml:space="preserve"> the consumer</w:t>
+      </w:r>
+      <w:r>
+        <w:rPr>
+          <w:rFonts w:ascii="Calibri" w:hAnsi="Calibri" w:eastAsia="Calibri" w:cs="Calibri"/>
+          <w:noProof w:val="0"/>
+          <w:sz w:val="22"/>
+          <w:szCs w:val="22"/>
+          <w:lang w:val="en-US"/>
+        </w:rPr>
+        <w:t xml:space="preserve"> offsets (for topic1) in the same transaction where the producer is writing to topic2</w:t>
+      </w:r>
+      <w:r>
+        <w:rPr>
+          <w:rFonts w:ascii="Calibri" w:hAnsi="Calibri" w:eastAsia="Calibri" w:cs="Calibri"/>
+          <w:noProof w:val="0"/>
+          <w:sz w:val="22"/>
+          <w:szCs w:val="22"/>
+          <w:lang w:val="en-US"/>
+        </w:rPr>
+        <w:t>.</w:t>
+      </w:r>
+      <w:r>
+        <w:br/>
+      </w:r>
+      <w:r>
+        <w:br/>
+      </w:r>
+      <w:r>
+        <w:rPr>
+          <w:rFonts w:ascii="Calibri" w:hAnsi="Calibri" w:eastAsia="Calibri" w:cs="Calibri"/>
+          <w:noProof w:val="0"/>
+          <w:sz w:val="22"/>
+          <w:szCs w:val="22"/>
+          <w:lang w:val="en-US"/>
+        </w:rPr>
+        <w:t xml:space="preserve">For a standalone consumer which is only reading and consuming the messages, </w:t>
+      </w:r>
+      <w:r>
+        <w:rPr>
+          <w:rFonts w:ascii="Calibri" w:hAnsi="Calibri" w:eastAsia="Calibri" w:cs="Calibri"/>
+          <w:noProof w:val="0"/>
+          <w:sz w:val="22"/>
+          <w:szCs w:val="22"/>
+          <w:lang w:val="en-US"/>
+        </w:rPr>
+        <w:t xml:space="preserve">to ensure idempotency, </w:t>
+      </w:r>
+      <w:r>
+        <w:rPr>
+          <w:rFonts w:ascii="Calibri" w:hAnsi="Calibri" w:eastAsia="Calibri" w:cs="Calibri"/>
+          <w:noProof w:val="0"/>
+          <w:sz w:val="22"/>
+          <w:szCs w:val="22"/>
+          <w:lang w:val="en-US"/>
+        </w:rPr>
+        <w:t>it is the user</w:t>
+      </w:r>
+      <w:r>
+        <w:rPr>
+          <w:rFonts w:ascii="Calibri" w:hAnsi="Calibri" w:eastAsia="Calibri" w:cs="Calibri"/>
+          <w:noProof w:val="0"/>
+          <w:sz w:val="22"/>
+          <w:szCs w:val="22"/>
+          <w:lang w:val="en-US"/>
+        </w:rPr>
+        <w:t>’</w:t>
+      </w:r>
+      <w:r>
+        <w:rPr>
+          <w:rFonts w:ascii="Calibri" w:hAnsi="Calibri" w:eastAsia="Calibri" w:cs="Calibri"/>
+          <w:noProof w:val="0"/>
+          <w:sz w:val="22"/>
+          <w:szCs w:val="22"/>
+          <w:lang w:val="en-US"/>
+        </w:rPr>
+        <w:t>s</w:t>
+      </w:r>
+      <w:r>
+        <w:rPr>
+          <w:rFonts w:ascii="Calibri" w:hAnsi="Calibri" w:eastAsia="Calibri" w:cs="Calibri"/>
+          <w:noProof w:val="0"/>
+          <w:sz w:val="22"/>
+          <w:szCs w:val="22"/>
+          <w:lang w:val="en-US"/>
+        </w:rPr>
+        <w:t xml:space="preserve"> responsibility to ensure that consuming the message and commi</w:t>
+      </w:r>
+      <w:r>
+        <w:rPr>
+          <w:rFonts w:ascii="Calibri" w:hAnsi="Calibri" w:eastAsia="Calibri" w:cs="Calibri"/>
+          <w:noProof w:val="0"/>
+          <w:sz w:val="22"/>
+          <w:szCs w:val="22"/>
+          <w:lang w:val="en-US"/>
+        </w:rPr>
+        <w:t>t</w:t>
+      </w:r>
+      <w:r>
+        <w:rPr>
+          <w:rFonts w:ascii="Calibri" w:hAnsi="Calibri" w:eastAsia="Calibri" w:cs="Calibri"/>
+          <w:noProof w:val="0"/>
+          <w:sz w:val="22"/>
+          <w:szCs w:val="22"/>
+          <w:lang w:val="en-US"/>
+        </w:rPr>
+        <w:t xml:space="preserve">ting the offset is </w:t>
+      </w:r>
+      <w:r>
+        <w:rPr>
+          <w:rFonts w:ascii="Calibri" w:hAnsi="Calibri" w:eastAsia="Calibri" w:cs="Calibri"/>
+          <w:noProof w:val="0"/>
+          <w:sz w:val="22"/>
+          <w:szCs w:val="22"/>
+          <w:lang w:val="en-US"/>
+        </w:rPr>
+        <w:t>done in a single a</w:t>
+      </w:r>
+      <w:r>
+        <w:rPr>
+          <w:rFonts w:ascii="Calibri" w:hAnsi="Calibri" w:eastAsia="Calibri" w:cs="Calibri"/>
+          <w:noProof w:val="0"/>
+          <w:sz w:val="22"/>
+          <w:szCs w:val="22"/>
+          <w:lang w:val="en-US"/>
+        </w:rPr>
+        <w:t xml:space="preserve">tomic </w:t>
+      </w:r>
+      <w:proofErr w:type="gramStart"/>
+      <w:r>
+        <w:rPr>
+          <w:rFonts w:ascii="Calibri" w:hAnsi="Calibri" w:eastAsia="Calibri" w:cs="Calibri"/>
+          <w:noProof w:val="0"/>
+          <w:sz w:val="22"/>
+          <w:szCs w:val="22"/>
+          <w:lang w:val="en-US"/>
+        </w:rPr>
+        <w:t>process</w:t>
+      </w:r>
+      <w:r>
+        <w:rPr>
+          <w:rFonts w:ascii="Calibri" w:hAnsi="Calibri" w:eastAsia="Calibri" w:cs="Calibri"/>
+          <w:noProof w:val="0"/>
+          <w:sz w:val="22"/>
+          <w:szCs w:val="22"/>
+          <w:lang w:val="en-US"/>
+        </w:rPr>
+        <w:t>.</w:t>
+      </w:r>
+      <w:proofErr w:type="gramEnd"/>
+    </w:p>
+    <w:p>
+      <w:pPr>
+        <w:pStyle w:val="Normal"/>
+        <w:bidi w:val="0"/>
+        <w:spacing w:before="0" w:beforeAutospacing="off" w:after="160" w:afterAutospacing="off" w:line="259" w:lineRule="auto"/>
+        <w:ind w:left="0" w:right="0"/>
+        <w:jc w:val="left"/>
+        <w:rPr>
+          <w:rFonts w:ascii="Calibri" w:hAnsi="Calibri" w:eastAsia="Calibri" w:cs="Calibri"/>
           <w:noProof w:val="0"/>
           <w:sz w:val="22"/>
           <w:szCs w:val="22"/>
@@ -6383,6 +8301,90 @@
 
 <file path=word/numbering.xml><?xml version="1.0" encoding="utf-8"?>
 <w:numbering xmlns:w="http://schemas.openxmlformats.org/wordprocessingml/2006/main">
+  <w:abstractNum xmlns:w="http://schemas.openxmlformats.org/wordprocessingml/2006/main" w:abstractNumId="5">
+    <w:multiLevelType xmlns:w="http://schemas.openxmlformats.org/wordprocessingml/2006/main" w:val="hybridMultilevel"/>
+    <w:lvl xmlns:w="http://schemas.openxmlformats.org/wordprocessingml/2006/main" w:ilvl="0">
+      <w:start w:val="1"/>
+      <w:numFmt w:val="decimal"/>
+      <w:lvlText w:val="%1."/>
+      <w:lvlJc w:val="left"/>
+      <w:pPr>
+        <w:ind w:left="720" w:hanging="360"/>
+      </w:pPr>
+    </w:lvl>
+    <w:lvl xmlns:w="http://schemas.openxmlformats.org/wordprocessingml/2006/main" w:ilvl="1">
+      <w:start w:val="1"/>
+      <w:numFmt w:val="lowerLetter"/>
+      <w:lvlText w:val="%2."/>
+      <w:lvlJc w:val="left"/>
+      <w:pPr>
+        <w:ind w:left="1440" w:hanging="360"/>
+      </w:pPr>
+    </w:lvl>
+    <w:lvl xmlns:w="http://schemas.openxmlformats.org/wordprocessingml/2006/main" w:ilvl="2">
+      <w:start w:val="1"/>
+      <w:numFmt w:val="lowerRoman"/>
+      <w:lvlText w:val="%3."/>
+      <w:lvlJc w:val="right"/>
+      <w:pPr>
+        <w:ind w:left="2160" w:hanging="180"/>
+      </w:pPr>
+    </w:lvl>
+    <w:lvl xmlns:w="http://schemas.openxmlformats.org/wordprocessingml/2006/main" w:ilvl="3">
+      <w:start w:val="1"/>
+      <w:numFmt w:val="decimal"/>
+      <w:lvlText w:val="%4."/>
+      <w:lvlJc w:val="left"/>
+      <w:pPr>
+        <w:ind w:left="2880" w:hanging="360"/>
+      </w:pPr>
+    </w:lvl>
+    <w:lvl xmlns:w="http://schemas.openxmlformats.org/wordprocessingml/2006/main" w:ilvl="4">
+      <w:start w:val="1"/>
+      <w:numFmt w:val="lowerLetter"/>
+      <w:lvlText w:val="%5."/>
+      <w:lvlJc w:val="left"/>
+      <w:pPr>
+        <w:ind w:left="3600" w:hanging="360"/>
+      </w:pPr>
+    </w:lvl>
+    <w:lvl xmlns:w="http://schemas.openxmlformats.org/wordprocessingml/2006/main" w:ilvl="5">
+      <w:start w:val="1"/>
+      <w:numFmt w:val="lowerRoman"/>
+      <w:lvlText w:val="%6."/>
+      <w:lvlJc w:val="right"/>
+      <w:pPr>
+        <w:ind w:left="4320" w:hanging="180"/>
+      </w:pPr>
+    </w:lvl>
+    <w:lvl xmlns:w="http://schemas.openxmlformats.org/wordprocessingml/2006/main" w:ilvl="6">
+      <w:start w:val="1"/>
+      <w:numFmt w:val="decimal"/>
+      <w:lvlText w:val="%7."/>
+      <w:lvlJc w:val="left"/>
+      <w:pPr>
+        <w:ind w:left="5040" w:hanging="360"/>
+      </w:pPr>
+    </w:lvl>
+    <w:lvl xmlns:w="http://schemas.openxmlformats.org/wordprocessingml/2006/main" w:ilvl="7">
+      <w:start w:val="1"/>
+      <w:numFmt w:val="lowerLetter"/>
+      <w:lvlText w:val="%8."/>
+      <w:lvlJc w:val="left"/>
+      <w:pPr>
+        <w:ind w:left="5760" w:hanging="360"/>
+      </w:pPr>
+    </w:lvl>
+    <w:lvl xmlns:w="http://schemas.openxmlformats.org/wordprocessingml/2006/main" w:ilvl="8">
+      <w:start w:val="1"/>
+      <w:numFmt w:val="lowerRoman"/>
+      <w:lvlText w:val="%9."/>
+      <w:lvlJc w:val="right"/>
+      <w:pPr>
+        <w:ind w:left="6480" w:hanging="180"/>
+      </w:pPr>
+    </w:lvl>
+  </w:abstractNum>
   <w:abstractNum xmlns:w="http://schemas.openxmlformats.org/wordprocessingml/2006/main" w:abstractNumId="4">
     <w:multiLevelType xmlns:w="http://schemas.openxmlformats.org/wordprocessingml/2006/main" w:val="hybridMultilevel"/>
     <w:lvl xmlns:w="http://schemas.openxmlformats.org/wordprocessingml/2006/main" w:ilvl="0">
@@ -6719,6 +8721,9 @@
       </w:pPr>
     </w:lvl>
   </w:abstractNum>
+  <w:num w:numId="5">
+    <w:abstractNumId w:val="5"/>
+  </w:num>
   <w:num w:numId="4">
     <w:abstractNumId w:val="4"/>
   </w:num>

</xml_diff>

<commit_message>
Update the Kafka setup doc
</commit_message>
<xml_diff>
--- a/Kafka/docs/Kafka_Setup.docx
+++ b/Kafka/docs/Kafka_Setup.docx
@@ -1683,16 +1683,14 @@
           <w:ilvl w:val="0"/>
           <w:numId w:val="5"/>
         </w:numPr>
-        <w:spacing w:after="0"/>
-      </w:pPr>
-      <w:r>
-        <w:t>Now</w:t>
-      </w:r>
-      <w:r>
-        <w:t>,</w:t>
-      </w:r>
-      <w:r>
-        <w:t xml:space="preserve"> run the following command on any one node</w:t>
+        <w:rPr>
+          <w:rFonts w:eastAsiaTheme="minorEastAsia"/>
+        </w:rPr>
+      </w:pPr>
+      <w:bookmarkStart w:id="0" w:name="_GoBack"/>
+      <w:bookmarkEnd w:id="0"/>
+      <w:r>
+        <w:t>On one of the nodes create a topic named test</w:t>
       </w:r>
       <w:r>
         <w:br/>
@@ -1714,39 +1712,344 @@
           <w:i/>
           <w:iCs/>
         </w:rPr>
-        <w:t xml:space="preserve">./bin/connect-distributed.sh </w:t>
-      </w:r>
-      <w:proofErr w:type="spellStart"/>
-      <w:r>
-        <w:rPr>
-          <w:b/>
-          <w:bCs/>
-          <w:i/>
-          <w:iCs/>
-        </w:rPr>
+        <w:t>./</w:t>
+      </w:r>
+      <w:r>
+        <w:rPr>
+          <w:b/>
+          <w:bCs/>
+          <w:i/>
+          <w:iCs/>
+        </w:rPr>
+        <w:t>bin/kafka-topics.sh --create</w:t>
+      </w:r>
+      <w:r>
+        <w:rPr>
+          <w:b/>
+          <w:bCs/>
+          <w:i/>
+          <w:iCs/>
+        </w:rPr>
+        <w:t xml:space="preserve"> –bootstrap-server</w:t>
+      </w:r>
+      <w:r>
+        <w:rPr>
+          <w:b/>
+          <w:bCs/>
+          <w:i/>
+          <w:iCs/>
+        </w:rPr>
+        <w:t xml:space="preserve"> </w:t>
+      </w:r>
+      <w:r>
+        <w:rPr>
+          <w:b/>
+          <w:bCs/>
+          <w:i/>
+          <w:iCs/>
+        </w:rPr>
+        <w:t xml:space="preserve">&lt;list of </w:t>
+      </w:r>
+      <w:proofErr w:type="spellStart"/>
+      <w:r>
+        <w:rPr>
+          <w:b/>
+          <w:bCs/>
+          <w:i/>
+          <w:iCs/>
+        </w:rPr>
+        <w:t>server</w:t>
+      </w:r>
+      <w:proofErr w:type="gramStart"/>
+      <w:r>
+        <w:rPr>
+          <w:b/>
+          <w:bCs/>
+          <w:i/>
+          <w:iCs/>
+        </w:rPr>
+        <w:t>:port</w:t>
+      </w:r>
+      <w:proofErr w:type="spellEnd"/>
+      <w:proofErr w:type="gramEnd"/>
+      <w:r>
+        <w:rPr>
+          <w:b/>
+          <w:bCs/>
+          <w:i/>
+          <w:iCs/>
+        </w:rPr>
+        <w:t>&gt;</w:t>
+      </w:r>
+      <w:r>
+        <w:rPr>
+          <w:b/>
+          <w:bCs/>
+          <w:i/>
+          <w:iCs/>
+        </w:rPr>
+        <w:t xml:space="preserve"> --replication-factor </w:t>
+      </w:r>
+      <w:r>
+        <w:rPr>
+          <w:b/>
+          <w:bCs/>
+          <w:i/>
+          <w:iCs/>
+        </w:rPr>
+        <w:t>3</w:t>
+      </w:r>
+      <w:r>
+        <w:rPr>
+          <w:b/>
+          <w:bCs/>
+          <w:i/>
+          <w:iCs/>
+        </w:rPr>
+        <w:t xml:space="preserve"> --partitions 1 --topic </w:t>
+      </w:r>
+      <w:r>
+        <w:rPr>
+          <w:b/>
+          <w:bCs/>
+          <w:i/>
+          <w:iCs/>
+        </w:rPr>
+        <w:t>&lt;</w:t>
+      </w:r>
+      <w:proofErr w:type="spellStart"/>
+      <w:r>
+        <w:rPr>
+          <w:b/>
+          <w:bCs/>
+          <w:i/>
+          <w:iCs/>
+        </w:rPr>
+        <w:t>topicname</w:t>
+      </w:r>
+      <w:proofErr w:type="spellEnd"/>
+      <w:r>
+        <w:rPr>
+          <w:b/>
+          <w:bCs/>
+          <w:i/>
+          <w:iCs/>
+        </w:rPr>
+        <w:t>&gt;</w:t>
+      </w:r>
+      <w:r>
+        <w:br/>
+      </w:r>
+      <w:r>
+        <w:br/>
+      </w:r>
+      <w:r>
+        <w:t xml:space="preserve">Note: Here </w:t>
+      </w:r>
+      <w:r>
+        <w:rPr>
+          <w:b/>
+          <w:bCs/>
+          <w:i/>
+          <w:iCs/>
+        </w:rPr>
+        <w:t xml:space="preserve">&lt;list of </w:t>
+      </w:r>
+      <w:proofErr w:type="spellStart"/>
+      <w:r>
+        <w:rPr>
+          <w:b/>
+          <w:bCs/>
+          <w:i/>
+          <w:iCs/>
+        </w:rPr>
+        <w:t>server:port</w:t>
+      </w:r>
+      <w:proofErr w:type="spellEnd"/>
+      <w:r>
+        <w:rPr>
+          <w:b/>
+          <w:bCs/>
+          <w:i/>
+          <w:iCs/>
+        </w:rPr>
+        <w:t>&gt;</w:t>
+      </w:r>
+      <w:r>
+        <w:t xml:space="preserve"> can be </w:t>
+      </w:r>
+      <w:r>
+        <w:rPr>
+          <w:b/>
+          <w:bCs/>
+          <w:i/>
+          <w:iCs/>
+        </w:rPr>
+        <w:t>localhost:</w:t>
+      </w:r>
+      <w:r>
+        <w:rPr>
+          <w:b/>
+          <w:bCs/>
+          <w:i/>
+          <w:iCs/>
+        </w:rPr>
+        <w:t>9092</w:t>
+      </w:r>
+      <w:r>
+        <w:t xml:space="preserve"> </w:t>
+      </w:r>
+      <w:r>
+        <w:t xml:space="preserve">as defined in the </w:t>
+      </w:r>
+      <w:proofErr w:type="spellStart"/>
+      <w:r>
         <w:t>config</w:t>
       </w:r>
       <w:proofErr w:type="spellEnd"/>
       <w:r>
-        <w:rPr>
-          <w:b/>
-          <w:bCs/>
-          <w:i/>
-          <w:iCs/>
-        </w:rPr>
         <w:t>/connect-</w:t>
       </w:r>
       <w:proofErr w:type="spellStart"/>
       <w:r>
-        <w:rPr>
-          <w:b/>
-          <w:bCs/>
-          <w:i/>
-          <w:iCs/>
-        </w:rPr>
         <w:t>distributed.properties</w:t>
       </w:r>
       <w:proofErr w:type="spellEnd"/>
+      <w:r>
+        <w:t xml:space="preserve"> file</w:t>
+      </w:r>
+      <w:r>
+        <w:br/>
+      </w:r>
+      <w:r>
+        <w:t xml:space="preserve">If using the </w:t>
+      </w:r>
+      <w:r>
+        <w:t xml:space="preserve">older </w:t>
+      </w:r>
+      <w:r>
+        <w:t xml:space="preserve">version, use </w:t>
+      </w:r>
+      <w:r>
+        <w:rPr>
+          <w:b/>
+          <w:bCs/>
+          <w:i/>
+          <w:iCs/>
+        </w:rPr>
+        <w:t>--</w:t>
+      </w:r>
+      <w:r>
+        <w:rPr>
+          <w:b/>
+          <w:bCs/>
+          <w:i/>
+          <w:iCs/>
+        </w:rPr>
+        <w:t xml:space="preserve"> zookeeper</w:t>
+      </w:r>
+      <w:r>
+        <w:t xml:space="preserve"> instead of </w:t>
+      </w:r>
+      <w:r>
+        <w:rPr>
+          <w:b/>
+          <w:bCs/>
+          <w:i/>
+          <w:iCs/>
+        </w:rPr>
+        <w:t>--</w:t>
+      </w:r>
+      <w:r>
+        <w:rPr>
+          <w:b/>
+          <w:bCs/>
+          <w:i/>
+          <w:iCs/>
+        </w:rPr>
+        <w:t>bootstrap-server</w:t>
+      </w:r>
+      <w:r>
+        <w:t xml:space="preserve"> .</w:t>
+      </w:r>
+      <w:r>
+        <w:br/>
+      </w:r>
+      <w:r>
+        <w:br/>
+      </w:r>
+      <w:r>
+        <w:t xml:space="preserve">Verify it by </w:t>
+      </w:r>
+      <w:r>
+        <w:br/>
+      </w:r>
+      <w:r>
+        <w:t xml:space="preserve">    </w:t>
+      </w:r>
+      <w:r>
+        <w:rPr>
+          <w:b/>
+          <w:bCs/>
+        </w:rPr>
+        <w:t xml:space="preserve">$ </w:t>
+      </w:r>
+      <w:r>
+        <w:rPr>
+          <w:b/>
+          <w:bCs/>
+          <w:i/>
+          <w:iCs/>
+        </w:rPr>
+        <w:t>./</w:t>
+      </w:r>
+      <w:r>
+        <w:rPr>
+          <w:b/>
+          <w:bCs/>
+          <w:i/>
+          <w:iCs/>
+        </w:rPr>
+        <w:t>bin/kafka-topics.sh --list</w:t>
+      </w:r>
+      <w:r>
+        <w:rPr>
+          <w:b/>
+          <w:bCs/>
+          <w:i/>
+          <w:iCs/>
+        </w:rPr>
+        <w:t xml:space="preserve"> –bootstrap-server </w:t>
+      </w:r>
+      <w:r>
+        <w:rPr>
+          <w:b/>
+          <w:bCs/>
+          <w:i/>
+          <w:iCs/>
+        </w:rPr>
+        <w:t xml:space="preserve">&lt;list of </w:t>
+      </w:r>
+      <w:proofErr w:type="spellStart"/>
+      <w:r>
+        <w:rPr>
+          <w:b/>
+          <w:bCs/>
+          <w:i/>
+          <w:iCs/>
+        </w:rPr>
+        <w:t>server:port</w:t>
+      </w:r>
+      <w:proofErr w:type="spellEnd"/>
+      <w:r>
+        <w:rPr>
+          <w:b/>
+          <w:bCs/>
+          <w:i/>
+          <w:iCs/>
+        </w:rPr>
+        <w:t>&gt;</w:t>
+      </w:r>
       <w:r>
         <w:br/>
       </w:r>
@@ -1763,7 +2066,7 @@
         </w:rPr>
       </w:pPr>
       <w:r>
-        <w:t>On one of the nodes create a topic named test</w:t>
+        <w:t>On the same node run the producer script to publish a message</w:t>
       </w:r>
       <w:r>
         <w:br/>
@@ -1785,25 +2088,34 @@
           <w:i/>
           <w:iCs/>
         </w:rPr>
-        <w:t>./</w:t>
-      </w:r>
-      <w:r>
-        <w:rPr>
-          <w:b/>
-          <w:bCs/>
-          <w:i/>
-          <w:iCs/>
-        </w:rPr>
-        <w:t>bin/kafka-topics.sh --create</w:t>
-      </w:r>
-      <w:r>
-        <w:rPr>
-          <w:b/>
-          <w:bCs/>
-          <w:i/>
-          <w:iCs/>
-        </w:rPr>
-        <w:t xml:space="preserve"> –bootstrap-server</w:t>
+        <w:t>./bin/kafka-console-producer.sh --b</w:t>
+      </w:r>
+      <w:r>
+        <w:rPr>
+          <w:b/>
+          <w:bCs/>
+          <w:i/>
+          <w:iCs/>
+        </w:rPr>
+        <w:t>oo</w:t>
+      </w:r>
+      <w:r>
+        <w:rPr>
+          <w:b/>
+          <w:bCs/>
+          <w:i/>
+          <w:iCs/>
+        </w:rPr>
+        <w:t>t</w:t>
+      </w:r>
+      <w:r>
+        <w:rPr>
+          <w:b/>
+          <w:bCs/>
+          <w:i/>
+          <w:iCs/>
+        </w:rPr>
+        <w:t>strap-server</w:t>
       </w:r>
       <w:r>
         <w:rPr>
@@ -1831,20 +2143,87 @@
           <w:i/>
           <w:iCs/>
         </w:rPr>
-        <w:t>server</w:t>
-      </w:r>
-      <w:proofErr w:type="gramStart"/>
-      <w:r>
-        <w:rPr>
-          <w:b/>
-          <w:bCs/>
-          <w:i/>
-          <w:iCs/>
-        </w:rPr>
-        <w:t>:port</w:t>
-      </w:r>
-      <w:proofErr w:type="spellEnd"/>
-      <w:proofErr w:type="gramEnd"/>
+        <w:t>server:port</w:t>
+      </w:r>
+      <w:proofErr w:type="spellEnd"/>
+      <w:r>
+        <w:rPr>
+          <w:b/>
+          <w:bCs/>
+          <w:i/>
+          <w:iCs/>
+        </w:rPr>
+        <w:t xml:space="preserve">&gt; </w:t>
+      </w:r>
+      <w:r>
+        <w:rPr>
+          <w:b/>
+          <w:bCs/>
+          <w:i/>
+          <w:iCs/>
+        </w:rPr>
+        <w:t>--topic test</w:t>
+      </w:r>
+      <w:r>
+        <w:br/>
+      </w:r>
+      <w:r>
+        <w:lastRenderedPageBreak/>
+        <w:t xml:space="preserve">      </w:t>
+      </w:r>
+      <w:r>
+        <w:rPr>
+          <w:b/>
+          <w:bCs/>
+          <w:i/>
+          <w:iCs/>
+        </w:rPr>
+        <w:t>&gt; This is a message</w:t>
+      </w:r>
+      <w:r>
+        <w:br/>
+      </w:r>
+      <w:r>
+        <w:t xml:space="preserve">      </w:t>
+      </w:r>
+      <w:r>
+        <w:rPr>
+          <w:b/>
+          <w:bCs/>
+          <w:i/>
+          <w:iCs/>
+        </w:rPr>
+        <w:t>&gt; This is another message</w:t>
+      </w:r>
+      <w:r>
+        <w:br/>
+      </w:r>
+      <w:r>
+        <w:br/>
+      </w:r>
+      <w:r>
+        <w:t xml:space="preserve">Note: Here </w:t>
+      </w:r>
+      <w:r>
+        <w:rPr>
+          <w:b/>
+          <w:bCs/>
+          <w:i/>
+          <w:iCs/>
+        </w:rPr>
+        <w:t xml:space="preserve">&lt;list of </w:t>
+      </w:r>
+      <w:proofErr w:type="spellStart"/>
+      <w:r>
+        <w:rPr>
+          <w:b/>
+          <w:bCs/>
+          <w:i/>
+          <w:iCs/>
+        </w:rPr>
+        <w:t>server:port</w:t>
+      </w:r>
+      <w:proofErr w:type="spellEnd"/>
       <w:r>
         <w:rPr>
           <w:b/>
@@ -1855,100 +2234,6 @@
         <w:t>&gt;</w:t>
       </w:r>
       <w:r>
-        <w:rPr>
-          <w:b/>
-          <w:bCs/>
-          <w:i/>
-          <w:iCs/>
-        </w:rPr>
-        <w:t xml:space="preserve"> --replication-factor </w:t>
-      </w:r>
-      <w:r>
-        <w:rPr>
-          <w:b/>
-          <w:bCs/>
-          <w:i/>
-          <w:iCs/>
-        </w:rPr>
-        <w:t>3</w:t>
-      </w:r>
-      <w:r>
-        <w:rPr>
-          <w:b/>
-          <w:bCs/>
-          <w:i/>
-          <w:iCs/>
-        </w:rPr>
-        <w:t xml:space="preserve"> --partitions 1 --topic </w:t>
-      </w:r>
-      <w:r>
-        <w:rPr>
-          <w:b/>
-          <w:bCs/>
-          <w:i/>
-          <w:iCs/>
-        </w:rPr>
-        <w:t>&lt;</w:t>
-      </w:r>
-      <w:proofErr w:type="spellStart"/>
-      <w:r>
-        <w:rPr>
-          <w:b/>
-          <w:bCs/>
-          <w:i/>
-          <w:iCs/>
-        </w:rPr>
-        <w:t>topicname</w:t>
-      </w:r>
-      <w:proofErr w:type="spellEnd"/>
-      <w:r>
-        <w:rPr>
-          <w:b/>
-          <w:bCs/>
-          <w:i/>
-          <w:iCs/>
-        </w:rPr>
-        <w:t>&gt;</w:t>
-      </w:r>
-      <w:r>
-        <w:br/>
-      </w:r>
-      <w:r>
-        <w:br/>
-      </w:r>
-      <w:r>
-        <w:t xml:space="preserve">Note: Here </w:t>
-      </w:r>
-      <w:r>
-        <w:rPr>
-          <w:b/>
-          <w:bCs/>
-          <w:i/>
-          <w:iCs/>
-        </w:rPr>
-        <w:t xml:space="preserve">&lt;list of </w:t>
-      </w:r>
-      <w:proofErr w:type="spellStart"/>
-      <w:r>
-        <w:rPr>
-          <w:b/>
-          <w:bCs/>
-          <w:i/>
-          <w:iCs/>
-        </w:rPr>
-        <w:t>server:port</w:t>
-      </w:r>
-      <w:proofErr w:type="spellEnd"/>
-      <w:r>
-        <w:rPr>
-          <w:b/>
-          <w:bCs/>
-          <w:i/>
-          <w:iCs/>
-        </w:rPr>
-        <w:t>&gt;</w:t>
-      </w:r>
-      <w:r>
         <w:t xml:space="preserve"> can be </w:t>
       </w:r>
       <w:r>
@@ -1958,171 +2243,68 @@
           <w:i/>
           <w:iCs/>
         </w:rPr>
-        <w:t>localhost:</w:t>
-      </w:r>
-      <w:r>
-        <w:rPr>
-          <w:b/>
-          <w:bCs/>
-          <w:i/>
-          <w:iCs/>
-        </w:rPr>
-        <w:t>9092</w:t>
+        <w:t>localhost:9092</w:t>
+      </w:r>
+      <w:r>
+        <w:t xml:space="preserve"> as defined in the </w:t>
+      </w:r>
+      <w:proofErr w:type="spellStart"/>
+      <w:r>
+        <w:t>config</w:t>
+      </w:r>
+      <w:proofErr w:type="spellEnd"/>
+      <w:r>
+        <w:t>/connect-</w:t>
+      </w:r>
+      <w:proofErr w:type="spellStart"/>
+      <w:r>
+        <w:t>distributed.properties</w:t>
+      </w:r>
+      <w:proofErr w:type="spellEnd"/>
+      <w:r>
+        <w:t xml:space="preserve"> file</w:t>
+      </w:r>
+      <w:r>
+        <w:br/>
+      </w:r>
+      <w:r>
+        <w:t xml:space="preserve">If using the </w:t>
+      </w:r>
+      <w:r>
+        <w:t>older</w:t>
+      </w:r>
+      <w:r>
+        <w:t xml:space="preserve"> version, use</w:t>
+      </w:r>
+      <w:r>
+        <w:t xml:space="preserve"> –</w:t>
+      </w:r>
+      <w:r>
+        <w:rPr>
+          <w:b/>
+          <w:bCs/>
+          <w:i/>
+          <w:iCs/>
+        </w:rPr>
+        <w:t>broker-list</w:t>
+      </w:r>
+      <w:r>
+        <w:t xml:space="preserve"> instead of </w:t>
+      </w:r>
+      <w:r>
+        <w:rPr>
+          <w:b/>
+          <w:bCs/>
+          <w:i/>
+          <w:iCs/>
+        </w:rPr>
+        <w:t>-- bootstrap-server</w:t>
       </w:r>
       <w:r>
         <w:t xml:space="preserve"> </w:t>
       </w:r>
       <w:r>
-        <w:t xml:space="preserve">as defined in the </w:t>
-      </w:r>
-      <w:proofErr w:type="spellStart"/>
-      <w:r>
-        <w:t>config</w:t>
-      </w:r>
-      <w:proofErr w:type="spellEnd"/>
-      <w:r>
-        <w:t>/connect-</w:t>
-      </w:r>
-      <w:proofErr w:type="spellStart"/>
-      <w:r>
-        <w:t>distributed.properties</w:t>
-      </w:r>
-      <w:proofErr w:type="spellEnd"/>
-      <w:r>
-        <w:t xml:space="preserve"> file</w:t>
-      </w:r>
-      <w:r>
-        <w:br/>
-      </w:r>
-      <w:r>
-        <w:t xml:space="preserve">If using the </w:t>
-      </w:r>
-      <w:r>
-        <w:t xml:space="preserve">older </w:t>
-      </w:r>
-      <w:r>
-        <w:t xml:space="preserve">version, use </w:t>
-      </w:r>
-      <w:r>
-        <w:rPr>
-          <w:b/>
-          <w:bCs/>
-          <w:i/>
-          <w:iCs/>
-        </w:rPr>
-        <w:t>--</w:t>
-      </w:r>
-      <w:r>
-        <w:rPr>
-          <w:b/>
-          <w:bCs/>
-          <w:i/>
-          <w:iCs/>
-        </w:rPr>
-        <w:t xml:space="preserve"> zookeeper</w:t>
-      </w:r>
-      <w:r>
-        <w:t xml:space="preserve"> instead of </w:t>
-      </w:r>
-      <w:r>
-        <w:rPr>
-          <w:b/>
-          <w:bCs/>
-          <w:i/>
-          <w:iCs/>
-        </w:rPr>
-        <w:t>--</w:t>
-      </w:r>
-      <w:r>
-        <w:rPr>
-          <w:b/>
-          <w:bCs/>
-          <w:i/>
-          <w:iCs/>
-        </w:rPr>
-        <w:t>bootstrap-server</w:t>
-      </w:r>
-      <w:r>
-        <w:t xml:space="preserve"> .</w:t>
-      </w:r>
-      <w:r>
-        <w:br/>
-      </w:r>
-      <w:r>
-        <w:br/>
-      </w:r>
-      <w:r>
-        <w:t xml:space="preserve">Verify it by </w:t>
-      </w:r>
-      <w:r>
-        <w:br/>
-      </w:r>
-      <w:r>
-        <w:lastRenderedPageBreak/>
-        <w:t xml:space="preserve">    </w:t>
-      </w:r>
-      <w:r>
-        <w:rPr>
-          <w:b/>
-          <w:bCs/>
-        </w:rPr>
-        <w:t xml:space="preserve">$ </w:t>
-      </w:r>
-      <w:r>
-        <w:rPr>
-          <w:b/>
-          <w:bCs/>
-          <w:i/>
-          <w:iCs/>
-        </w:rPr>
-        <w:t>./</w:t>
-      </w:r>
-      <w:r>
-        <w:rPr>
-          <w:b/>
-          <w:bCs/>
-          <w:i/>
-          <w:iCs/>
-        </w:rPr>
-        <w:t>bin/kafka-topics.sh --list</w:t>
-      </w:r>
-      <w:r>
-        <w:rPr>
-          <w:b/>
-          <w:bCs/>
-          <w:i/>
-          <w:iCs/>
-        </w:rPr>
-        <w:t xml:space="preserve"> –bootstrap-server </w:t>
-      </w:r>
-      <w:r>
-        <w:rPr>
-          <w:b/>
-          <w:bCs/>
-          <w:i/>
-          <w:iCs/>
-        </w:rPr>
-        <w:t xml:space="preserve">&lt;list of </w:t>
-      </w:r>
-      <w:proofErr w:type="spellStart"/>
-      <w:r>
-        <w:rPr>
-          <w:b/>
-          <w:bCs/>
-          <w:i/>
-          <w:iCs/>
-        </w:rPr>
-        <w:t>server:port</w:t>
-      </w:r>
-      <w:proofErr w:type="spellEnd"/>
-      <w:r>
-        <w:rPr>
-          <w:b/>
-          <w:bCs/>
-          <w:i/>
-          <w:iCs/>
-        </w:rPr>
-        <w:t>&gt;</w:t>
+        <w:t>.</w:t>
       </w:r>
       <w:r>
         <w:br/>
@@ -2140,261 +2322,6 @@
         </w:rPr>
       </w:pPr>
       <w:r>
-        <w:t>On the same node run the producer script to publish a message</w:t>
-      </w:r>
-      <w:r>
-        <w:br/>
-      </w:r>
-      <w:r>
-        <w:t xml:space="preserve">    </w:t>
-      </w:r>
-      <w:r>
-        <w:rPr>
-          <w:b/>
-          <w:bCs/>
-        </w:rPr>
-        <w:t xml:space="preserve">$ </w:t>
-      </w:r>
-      <w:r>
-        <w:rPr>
-          <w:b/>
-          <w:bCs/>
-          <w:i/>
-          <w:iCs/>
-        </w:rPr>
-        <w:t>./bin/kafka-console-producer.sh --b</w:t>
-      </w:r>
-      <w:r>
-        <w:rPr>
-          <w:b/>
-          <w:bCs/>
-          <w:i/>
-          <w:iCs/>
-        </w:rPr>
-        <w:t>oo</w:t>
-      </w:r>
-      <w:r>
-        <w:rPr>
-          <w:b/>
-          <w:bCs/>
-          <w:i/>
-          <w:iCs/>
-        </w:rPr>
-        <w:t>t</w:t>
-      </w:r>
-      <w:r>
-        <w:rPr>
-          <w:b/>
-          <w:bCs/>
-          <w:i/>
-          <w:iCs/>
-        </w:rPr>
-        <w:t>strap-server</w:t>
-      </w:r>
-      <w:r>
-        <w:rPr>
-          <w:b/>
-          <w:bCs/>
-          <w:i/>
-          <w:iCs/>
-        </w:rPr>
-        <w:t xml:space="preserve"> </w:t>
-      </w:r>
-      <w:r>
-        <w:rPr>
-          <w:b/>
-          <w:bCs/>
-          <w:i/>
-          <w:iCs/>
-        </w:rPr>
-        <w:t xml:space="preserve">&lt;list of </w:t>
-      </w:r>
-      <w:proofErr w:type="spellStart"/>
-      <w:r>
-        <w:rPr>
-          <w:b/>
-          <w:bCs/>
-          <w:i/>
-          <w:iCs/>
-        </w:rPr>
-        <w:t>server:port</w:t>
-      </w:r>
-      <w:proofErr w:type="spellEnd"/>
-      <w:r>
-        <w:rPr>
-          <w:b/>
-          <w:bCs/>
-          <w:i/>
-          <w:iCs/>
-        </w:rPr>
-        <w:t xml:space="preserve">&gt; </w:t>
-      </w:r>
-      <w:r>
-        <w:rPr>
-          <w:b/>
-          <w:bCs/>
-          <w:i/>
-          <w:iCs/>
-        </w:rPr>
-        <w:t>--topic test</w:t>
-      </w:r>
-      <w:r>
-        <w:br/>
-      </w:r>
-      <w:r>
-        <w:t xml:space="preserve">      </w:t>
-      </w:r>
-      <w:r>
-        <w:rPr>
-          <w:b/>
-          <w:bCs/>
-          <w:i/>
-          <w:iCs/>
-        </w:rPr>
-        <w:t>&gt; This is a message</w:t>
-      </w:r>
-      <w:r>
-        <w:br/>
-      </w:r>
-      <w:r>
-        <w:t xml:space="preserve">      </w:t>
-      </w:r>
-      <w:r>
-        <w:rPr>
-          <w:b/>
-          <w:bCs/>
-          <w:i/>
-          <w:iCs/>
-        </w:rPr>
-        <w:t>&gt; This is another message</w:t>
-      </w:r>
-      <w:r>
-        <w:br/>
-      </w:r>
-      <w:r>
-        <w:br/>
-      </w:r>
-      <w:r>
-        <w:t xml:space="preserve">Note: Here </w:t>
-      </w:r>
-      <w:r>
-        <w:rPr>
-          <w:b/>
-          <w:bCs/>
-          <w:i/>
-          <w:iCs/>
-        </w:rPr>
-        <w:t xml:space="preserve">&lt;list of </w:t>
-      </w:r>
-      <w:proofErr w:type="spellStart"/>
-      <w:r>
-        <w:rPr>
-          <w:b/>
-          <w:bCs/>
-          <w:i/>
-          <w:iCs/>
-        </w:rPr>
-        <w:t>server:port</w:t>
-      </w:r>
-      <w:proofErr w:type="spellEnd"/>
-      <w:r>
-        <w:rPr>
-          <w:b/>
-          <w:bCs/>
-          <w:i/>
-          <w:iCs/>
-        </w:rPr>
-        <w:t>&gt;</w:t>
-      </w:r>
-      <w:r>
-        <w:t xml:space="preserve"> can be </w:t>
-      </w:r>
-      <w:r>
-        <w:rPr>
-          <w:b/>
-          <w:bCs/>
-          <w:i/>
-          <w:iCs/>
-        </w:rPr>
-        <w:t>localhost:9092</w:t>
-      </w:r>
-      <w:r>
-        <w:t xml:space="preserve"> as defined in the </w:t>
-      </w:r>
-      <w:proofErr w:type="spellStart"/>
-      <w:r>
-        <w:t>config</w:t>
-      </w:r>
-      <w:proofErr w:type="spellEnd"/>
-      <w:r>
-        <w:t>/connect-</w:t>
-      </w:r>
-      <w:proofErr w:type="spellStart"/>
-      <w:r>
-        <w:t>distributed.properties</w:t>
-      </w:r>
-      <w:proofErr w:type="spellEnd"/>
-      <w:r>
-        <w:t xml:space="preserve"> file</w:t>
-      </w:r>
-      <w:r>
-        <w:br/>
-      </w:r>
-      <w:r>
-        <w:t xml:space="preserve">If using the </w:t>
-      </w:r>
-      <w:r>
-        <w:t>older</w:t>
-      </w:r>
-      <w:r>
-        <w:t xml:space="preserve"> version, use</w:t>
-      </w:r>
-      <w:r>
-        <w:t xml:space="preserve"> –</w:t>
-      </w:r>
-      <w:r>
-        <w:rPr>
-          <w:b/>
-          <w:bCs/>
-          <w:i/>
-          <w:iCs/>
-        </w:rPr>
-        <w:t>broker-list</w:t>
-      </w:r>
-      <w:r>
-        <w:t xml:space="preserve"> instead of </w:t>
-      </w:r>
-      <w:r>
-        <w:rPr>
-          <w:b/>
-          <w:bCs/>
-          <w:i/>
-          <w:iCs/>
-        </w:rPr>
-        <w:t>-- bootstrap-server</w:t>
-      </w:r>
-      <w:r>
-        <w:t xml:space="preserve"> </w:t>
-      </w:r>
-      <w:r>
-        <w:t>.</w:t>
-      </w:r>
-      <w:r>
-        <w:br/>
-      </w:r>
-    </w:p>
-    <w:p>
-      <w:pPr>
-        <w:pStyle w:val="ListParagraph"/>
-        <w:numPr>
-          <w:ilvl w:val="0"/>
-          <w:numId w:val="5"/>
-        </w:numPr>
-        <w:rPr>
-          <w:rFonts w:eastAsiaTheme="minorEastAsia"/>
-        </w:rPr>
-      </w:pPr>
-      <w:r>
         <w:t>On other nodes run the consumer scripts to read the message</w:t>
       </w:r>
       <w:r>
@@ -3166,7 +3093,6 @@
           <w:i/>
           <w:iCs/>
         </w:rPr>
-        <w:lastRenderedPageBreak/>
         <w:t xml:space="preserve">    </w:t>
       </w:r>
       <w:proofErr w:type="spellStart"/>
@@ -4044,134 +3970,134 @@
           <w:i/>
           <w:iCs/>
         </w:rPr>
+        <w:t xml:space="preserve">    </w:t>
+      </w:r>
+      <w:r>
+        <w:rPr>
+          <w:b/>
+          <w:bCs/>
+          <w:i/>
+          <w:iCs/>
+        </w:rPr>
+        <w:t xml:space="preserve">    'group.id': '</w:t>
+      </w:r>
+      <w:proofErr w:type="spellStart"/>
+      <w:r>
+        <w:rPr>
+          <w:b/>
+          <w:bCs/>
+          <w:i/>
+          <w:iCs/>
+        </w:rPr>
+        <w:t>mygrp</w:t>
+      </w:r>
+      <w:proofErr w:type="spellEnd"/>
+      <w:r>
+        <w:rPr>
+          <w:b/>
+          <w:bCs/>
+          <w:i/>
+          <w:iCs/>
+        </w:rPr>
+        <w:t>',</w:t>
+      </w:r>
+      <w:r>
+        <w:br/>
+      </w:r>
+      <w:r>
+        <w:rPr>
+          <w:b/>
+          <w:bCs/>
+          <w:i/>
+          <w:iCs/>
+        </w:rPr>
+        <w:t xml:space="preserve">    </w:t>
+      </w:r>
+      <w:r>
+        <w:rPr>
+          <w:b/>
+          <w:bCs/>
+          <w:i/>
+          <w:iCs/>
+        </w:rPr>
+        <w:t>})</w:t>
+      </w:r>
+      <w:r>
+        <w:br/>
+      </w:r>
+      <w:r>
+        <w:rPr>
+          <w:b/>
+          <w:bCs/>
+          <w:i/>
+          <w:iCs/>
+        </w:rPr>
+        <w:t xml:space="preserve">    </w:t>
+      </w:r>
+      <w:proofErr w:type="spellStart"/>
+      <w:r>
+        <w:rPr>
+          <w:b/>
+          <w:bCs/>
+          <w:i/>
+          <w:iCs/>
+        </w:rPr>
+        <w:t>c.subscribe</w:t>
+      </w:r>
+      <w:proofErr w:type="spellEnd"/>
+      <w:r>
+        <w:rPr>
+          <w:b/>
+          <w:bCs/>
+          <w:i/>
+          <w:iCs/>
+        </w:rPr>
+        <w:t>(['test'])</w:t>
+      </w:r>
+      <w:r>
+        <w:br/>
+      </w:r>
+      <w:r>
+        <w:rPr>
+          <w:b/>
+          <w:bCs/>
+          <w:i/>
+          <w:iCs/>
+        </w:rPr>
+        <w:t xml:space="preserve"> </w:t>
+      </w:r>
+      <w:r>
+        <w:br/>
+      </w:r>
+      <w:r>
+        <w:rPr>
+          <w:b/>
+          <w:bCs/>
+          <w:i/>
+          <w:iCs/>
+        </w:rPr>
+        <w:t xml:space="preserve">    </w:t>
+      </w:r>
+      <w:r>
+        <w:rPr>
+          <w:b/>
+          <w:bCs/>
+          <w:i/>
+          <w:iCs/>
+        </w:rPr>
+        <w:t>while True:</w:t>
+      </w:r>
+      <w:r>
+        <w:br/>
+      </w:r>
+      <w:r>
+        <w:rPr>
+          <w:b/>
+          <w:bCs/>
+          <w:i/>
+          <w:iCs/>
+        </w:rPr>
         <w:lastRenderedPageBreak/>
-        <w:t xml:space="preserve">    </w:t>
-      </w:r>
-      <w:r>
-        <w:rPr>
-          <w:b/>
-          <w:bCs/>
-          <w:i/>
-          <w:iCs/>
-        </w:rPr>
-        <w:t xml:space="preserve">    'group.id': '</w:t>
-      </w:r>
-      <w:proofErr w:type="spellStart"/>
-      <w:r>
-        <w:rPr>
-          <w:b/>
-          <w:bCs/>
-          <w:i/>
-          <w:iCs/>
-        </w:rPr>
-        <w:t>mygrp</w:t>
-      </w:r>
-      <w:proofErr w:type="spellEnd"/>
-      <w:r>
-        <w:rPr>
-          <w:b/>
-          <w:bCs/>
-          <w:i/>
-          <w:iCs/>
-        </w:rPr>
-        <w:t>',</w:t>
-      </w:r>
-      <w:r>
-        <w:br/>
-      </w:r>
-      <w:r>
-        <w:rPr>
-          <w:b/>
-          <w:bCs/>
-          <w:i/>
-          <w:iCs/>
-        </w:rPr>
-        <w:t xml:space="preserve">    </w:t>
-      </w:r>
-      <w:r>
-        <w:rPr>
-          <w:b/>
-          <w:bCs/>
-          <w:i/>
-          <w:iCs/>
-        </w:rPr>
-        <w:t>})</w:t>
-      </w:r>
-      <w:r>
-        <w:br/>
-      </w:r>
-      <w:r>
-        <w:rPr>
-          <w:b/>
-          <w:bCs/>
-          <w:i/>
-          <w:iCs/>
-        </w:rPr>
-        <w:t xml:space="preserve">    </w:t>
-      </w:r>
-      <w:proofErr w:type="spellStart"/>
-      <w:r>
-        <w:rPr>
-          <w:b/>
-          <w:bCs/>
-          <w:i/>
-          <w:iCs/>
-        </w:rPr>
-        <w:t>c.subscribe</w:t>
-      </w:r>
-      <w:proofErr w:type="spellEnd"/>
-      <w:r>
-        <w:rPr>
-          <w:b/>
-          <w:bCs/>
-          <w:i/>
-          <w:iCs/>
-        </w:rPr>
-        <w:t>(['test'])</w:t>
-      </w:r>
-      <w:r>
-        <w:br/>
-      </w:r>
-      <w:r>
-        <w:rPr>
-          <w:b/>
-          <w:bCs/>
-          <w:i/>
-          <w:iCs/>
-        </w:rPr>
-        <w:t xml:space="preserve"> </w:t>
-      </w:r>
-      <w:r>
-        <w:br/>
-      </w:r>
-      <w:r>
-        <w:rPr>
-          <w:b/>
-          <w:bCs/>
-          <w:i/>
-          <w:iCs/>
-        </w:rPr>
-        <w:t xml:space="preserve">    </w:t>
-      </w:r>
-      <w:r>
-        <w:rPr>
-          <w:b/>
-          <w:bCs/>
-          <w:i/>
-          <w:iCs/>
-        </w:rPr>
-        <w:t>while True:</w:t>
-      </w:r>
-      <w:r>
-        <w:br/>
-      </w:r>
-      <w:r>
-        <w:rPr>
-          <w:b/>
-          <w:bCs/>
-          <w:i/>
-          <w:iCs/>
-        </w:rPr>
         <w:t xml:space="preserve">    </w:t>
       </w:r>
       <w:r>
@@ -5140,7 +5066,6 @@
         <w:rPr>
           <w:rFonts w:ascii="Calibri" w:eastAsia="Calibri" w:hAnsi="Calibri" w:cs="Calibri"/>
         </w:rPr>
-        <w:lastRenderedPageBreak/>
         <w:t xml:space="preserve">    .</w:t>
       </w:r>
       <w:r>
@@ -5265,6 +5190,7 @@
         <w:rPr>
           <w:rFonts w:ascii="Calibri" w:eastAsia="Calibri" w:hAnsi="Calibri" w:cs="Calibri"/>
         </w:rPr>
+        <w:lastRenderedPageBreak/>
         <w:t xml:space="preserve">At the consumer, the following </w:t>
       </w:r>
       <w:proofErr w:type="spellStart"/>
@@ -6193,22 +6119,7 @@
           <w:rFonts w:ascii="Calibri" w:eastAsia="Calibri" w:hAnsi="Calibri" w:cs="Calibri"/>
         </w:rPr>
         <w:br/>
-        <w:t>Note : -T is used for capturing the top process statistics</w:t>
-      </w:r>
-      <w:bookmarkStart w:id="0" w:name="_GoBack"/>
-      <w:bookmarkEnd w:id="0"/>
-      <w:r>
-        <w:rPr>
-          <w:rFonts w:ascii="Calibri" w:eastAsia="Calibri" w:hAnsi="Calibri" w:cs="Calibri"/>
-        </w:rPr>
-        <w:t xml:space="preserve">–U for capturing the CPU utilization </w:t>
-      </w:r>
-      <w:r>
-        <w:rPr>
-          <w:rFonts w:ascii="Calibri" w:eastAsia="Calibri" w:hAnsi="Calibri" w:cs="Calibri"/>
-        </w:rPr>
-        <w:lastRenderedPageBreak/>
-        <w:t>statistics</w:t>
+        <w:t>Note : -T is used for capturing the top process statistics–U for capturing the CPU utilization statistics</w:t>
       </w:r>
       <w:r>
         <w:rPr>
@@ -6270,6 +6181,7 @@
         <w:rPr>
           <w:rFonts w:ascii="Calibri" w:eastAsia="Calibri" w:hAnsi="Calibri" w:cs="Calibri"/>
         </w:rPr>
+        <w:lastRenderedPageBreak/>
         <w:t>Run multiple instances of consumer_performance_test.py to consume the messages.</w:t>
       </w:r>
       <w:r>

</xml_diff>